<commit_message>
updates to nanoose trend script, experiments
</commit_message>
<xml_diff>
--- a/code/tidal_data.docx
+++ b/code/tidal_data.docx
@@ -24,19 +24,20 @@
         <w:tblLook w:firstColumn="1" w:firstRow="1" w:lastColumn="0" w:lastRow="0" w:noHBand="0" w:noVBand="1" w:val="04A0"/>
       </w:tblPr>
       <w:tblGrid>
-        <w:gridCol w:w="1080"/>
-        <w:gridCol w:w="1080"/>
-        <w:gridCol w:w="1080"/>
-        <w:gridCol w:w="1080"/>
-        <w:gridCol w:w="1080"/>
-        <w:gridCol w:w="1080"/>
-        <w:gridCol w:w="1080"/>
-        <w:gridCol w:w="1080"/>
+        <w:gridCol w:w="960"/>
+        <w:gridCol w:w="960"/>
+        <w:gridCol w:w="960"/>
+        <w:gridCol w:w="960"/>
+        <w:gridCol w:w="960"/>
+        <w:gridCol w:w="960"/>
+        <w:gridCol w:w="960"/>
+        <w:gridCol w:w="960"/>
+        <w:gridCol w:w="960"/>
       </w:tblGrid>
       <w:tr>
         <w:tc>
           <w:tcPr>
-            <w:tcW w:type="dxa" w:w="1080"/>
+            <w:tcW w:type="dxa" w:w="960"/>
           </w:tcPr>
           <w:p>
             <w:r>
@@ -46,7 +47,7 @@
         </w:tc>
         <w:tc>
           <w:tcPr>
-            <w:tcW w:type="dxa" w:w="1080"/>
+            <w:tcW w:type="dxa" w:w="960"/>
           </w:tcPr>
           <w:p>
             <w:r>
@@ -56,7 +57,7 @@
         </w:tc>
         <w:tc>
           <w:tcPr>
-            <w:tcW w:type="dxa" w:w="1080"/>
+            <w:tcW w:type="dxa" w:w="960"/>
           </w:tcPr>
           <w:p>
             <w:r>
@@ -66,7 +67,7 @@
         </w:tc>
         <w:tc>
           <w:tcPr>
-            <w:tcW w:type="dxa" w:w="1080"/>
+            <w:tcW w:type="dxa" w:w="960"/>
           </w:tcPr>
           <w:p>
             <w:r>
@@ -76,7 +77,7 @@
         </w:tc>
         <w:tc>
           <w:tcPr>
-            <w:tcW w:type="dxa" w:w="1080"/>
+            <w:tcW w:type="dxa" w:w="960"/>
           </w:tcPr>
           <w:p>
             <w:r>
@@ -86,7 +87,7 @@
         </w:tc>
         <w:tc>
           <w:tcPr>
-            <w:tcW w:type="dxa" w:w="1080"/>
+            <w:tcW w:type="dxa" w:w="960"/>
           </w:tcPr>
           <w:p>
             <w:r>
@@ -96,7 +97,7 @@
         </w:tc>
         <w:tc>
           <w:tcPr>
-            <w:tcW w:type="dxa" w:w="1080"/>
+            <w:tcW w:type="dxa" w:w="960"/>
           </w:tcPr>
           <w:p>
             <w:r>
@@ -106,11 +107,21 @@
         </w:tc>
         <w:tc>
           <w:tcPr>
-            <w:tcW w:type="dxa" w:w="1080"/>
+            <w:tcW w:type="dxa" w:w="960"/>
           </w:tcPr>
           <w:p>
             <w:r>
               <w:t>N2</w:t>
+            </w:r>
+          </w:p>
+        </w:tc>
+        <w:tc>
+          <w:tcPr>
+            <w:tcW w:type="dxa" w:w="960"/>
+          </w:tcPr>
+          <w:p>
+            <w:r>
+              <w:t>S2</w:t>
             </w:r>
           </w:p>
         </w:tc>
@@ -118,7 +129,7 @@
       <w:tr>
         <w:tc>
           <w:tcPr>
-            <w:tcW w:type="dxa" w:w="1080"/>
+            <w:tcW w:type="dxa" w:w="960"/>
           </w:tcPr>
           <w:p>
             <w:r>
@@ -128,7 +139,7 @@
         </w:tc>
         <w:tc>
           <w:tcPr>
-            <w:tcW w:type="dxa" w:w="1080"/>
+            <w:tcW w:type="dxa" w:w="960"/>
           </w:tcPr>
           <w:p>
             <w:r>
@@ -138,7 +149,7 @@
         </w:tc>
         <w:tc>
           <w:tcPr>
-            <w:tcW w:type="dxa" w:w="1080"/>
+            <w:tcW w:type="dxa" w:w="960"/>
           </w:tcPr>
           <w:p>
             <w:r>
@@ -148,7 +159,7 @@
         </w:tc>
         <w:tc>
           <w:tcPr>
-            <w:tcW w:type="dxa" w:w="1080"/>
+            <w:tcW w:type="dxa" w:w="960"/>
           </w:tcPr>
           <w:p>
             <w:r>
@@ -158,7 +169,7 @@
         </w:tc>
         <w:tc>
           <w:tcPr>
-            <w:tcW w:type="dxa" w:w="1080"/>
+            <w:tcW w:type="dxa" w:w="960"/>
           </w:tcPr>
           <w:p>
             <w:r>
@@ -168,7 +179,7 @@
         </w:tc>
         <w:tc>
           <w:tcPr>
-            <w:tcW w:type="dxa" w:w="1080"/>
+            <w:tcW w:type="dxa" w:w="960"/>
           </w:tcPr>
           <w:p>
             <w:r>
@@ -178,7 +189,7 @@
         </w:tc>
         <w:tc>
           <w:tcPr>
-            <w:tcW w:type="dxa" w:w="1080"/>
+            <w:tcW w:type="dxa" w:w="960"/>
           </w:tcPr>
           <w:p>
             <w:r>
@@ -188,11 +199,21 @@
         </w:tc>
         <w:tc>
           <w:tcPr>
-            <w:tcW w:type="dxa" w:w="1080"/>
+            <w:tcW w:type="dxa" w:w="960"/>
           </w:tcPr>
           <w:p>
             <w:r>
               <w:t>0.03</w:t>
+            </w:r>
+          </w:p>
+        </w:tc>
+        <w:tc>
+          <w:tcPr>
+            <w:tcW w:type="dxa" w:w="960"/>
+          </w:tcPr>
+          <w:p>
+            <w:r>
+              <w:t>0.04</w:t>
             </w:r>
           </w:p>
         </w:tc>
@@ -200,7 +221,7 @@
       <w:tr>
         <w:tc>
           <w:tcPr>
-            <w:tcW w:type="dxa" w:w="1080"/>
+            <w:tcW w:type="dxa" w:w="960"/>
           </w:tcPr>
           <w:p>
             <w:r>
@@ -210,7 +231,7 @@
         </w:tc>
         <w:tc>
           <w:tcPr>
-            <w:tcW w:type="dxa" w:w="1080"/>
+            <w:tcW w:type="dxa" w:w="960"/>
           </w:tcPr>
           <w:p>
             <w:r>
@@ -220,7 +241,7 @@
         </w:tc>
         <w:tc>
           <w:tcPr>
-            <w:tcW w:type="dxa" w:w="1080"/>
+            <w:tcW w:type="dxa" w:w="960"/>
           </w:tcPr>
           <w:p>
             <w:r>
@@ -230,7 +251,7 @@
         </w:tc>
         <w:tc>
           <w:tcPr>
-            <w:tcW w:type="dxa" w:w="1080"/>
+            <w:tcW w:type="dxa" w:w="960"/>
           </w:tcPr>
           <w:p>
             <w:r>
@@ -240,7 +261,7 @@
         </w:tc>
         <w:tc>
           <w:tcPr>
-            <w:tcW w:type="dxa" w:w="1080"/>
+            <w:tcW w:type="dxa" w:w="960"/>
           </w:tcPr>
           <w:p>
             <w:r>
@@ -250,7 +271,7 @@
         </w:tc>
         <w:tc>
           <w:tcPr>
-            <w:tcW w:type="dxa" w:w="1080"/>
+            <w:tcW w:type="dxa" w:w="960"/>
           </w:tcPr>
           <w:p>
             <w:r>
@@ -260,7 +281,7 @@
         </w:tc>
         <w:tc>
           <w:tcPr>
-            <w:tcW w:type="dxa" w:w="1080"/>
+            <w:tcW w:type="dxa" w:w="960"/>
           </w:tcPr>
           <w:p>
             <w:r>
@@ -270,11 +291,21 @@
         </w:tc>
         <w:tc>
           <w:tcPr>
-            <w:tcW w:type="dxa" w:w="1080"/>
+            <w:tcW w:type="dxa" w:w="960"/>
           </w:tcPr>
           <w:p>
             <w:r>
               <w:t>0.022</w:t>
+            </w:r>
+          </w:p>
+        </w:tc>
+        <w:tc>
+          <w:tcPr>
+            <w:tcW w:type="dxa" w:w="960"/>
+          </w:tcPr>
+          <w:p>
+            <w:r>
+              <w:t>0.026</w:t>
             </w:r>
           </w:p>
         </w:tc>
@@ -282,7 +313,7 @@
       <w:tr>
         <w:tc>
           <w:tcPr>
-            <w:tcW w:type="dxa" w:w="1080"/>
+            <w:tcW w:type="dxa" w:w="960"/>
           </w:tcPr>
           <w:p>
             <w:r>
@@ -292,7 +323,7 @@
         </w:tc>
         <w:tc>
           <w:tcPr>
-            <w:tcW w:type="dxa" w:w="1080"/>
+            <w:tcW w:type="dxa" w:w="960"/>
           </w:tcPr>
           <w:p>
             <w:r>
@@ -302,7 +333,7 @@
         </w:tc>
         <w:tc>
           <w:tcPr>
-            <w:tcW w:type="dxa" w:w="1080"/>
+            <w:tcW w:type="dxa" w:w="960"/>
           </w:tcPr>
           <w:p>
             <w:r>
@@ -312,7 +343,7 @@
         </w:tc>
         <w:tc>
           <w:tcPr>
-            <w:tcW w:type="dxa" w:w="1080"/>
+            <w:tcW w:type="dxa" w:w="960"/>
           </w:tcPr>
           <w:p>
             <w:r>
@@ -322,7 +353,7 @@
         </w:tc>
         <w:tc>
           <w:tcPr>
-            <w:tcW w:type="dxa" w:w="1080"/>
+            <w:tcW w:type="dxa" w:w="960"/>
           </w:tcPr>
           <w:p>
             <w:r>
@@ -332,7 +363,7 @@
         </w:tc>
         <w:tc>
           <w:tcPr>
-            <w:tcW w:type="dxa" w:w="1080"/>
+            <w:tcW w:type="dxa" w:w="960"/>
           </w:tcPr>
           <w:p>
             <w:r>
@@ -342,7 +373,7 @@
         </w:tc>
         <w:tc>
           <w:tcPr>
-            <w:tcW w:type="dxa" w:w="1080"/>
+            <w:tcW w:type="dxa" w:w="960"/>
           </w:tcPr>
           <w:p>
             <w:r>
@@ -352,11 +383,21 @@
         </w:tc>
         <w:tc>
           <w:tcPr>
-            <w:tcW w:type="dxa" w:w="1080"/>
+            <w:tcW w:type="dxa" w:w="960"/>
           </w:tcPr>
           <w:p>
             <w:r>
               <w:t>0.022</w:t>
+            </w:r>
+          </w:p>
+        </w:tc>
+        <w:tc>
+          <w:tcPr>
+            <w:tcW w:type="dxa" w:w="960"/>
+          </w:tcPr>
+          <w:p>
+            <w:r>
+              <w:t>0.025</w:t>
             </w:r>
           </w:p>
         </w:tc>
@@ -364,7 +405,7 @@
       <w:tr>
         <w:tc>
           <w:tcPr>
-            <w:tcW w:type="dxa" w:w="1080"/>
+            <w:tcW w:type="dxa" w:w="960"/>
           </w:tcPr>
           <w:p>
             <w:r>
@@ -374,7 +415,7 @@
         </w:tc>
         <w:tc>
           <w:tcPr>
-            <w:tcW w:type="dxa" w:w="1080"/>
+            <w:tcW w:type="dxa" w:w="960"/>
           </w:tcPr>
           <w:p>
             <w:r>
@@ -384,7 +425,7 @@
         </w:tc>
         <w:tc>
           <w:tcPr>
-            <w:tcW w:type="dxa" w:w="1080"/>
+            <w:tcW w:type="dxa" w:w="960"/>
           </w:tcPr>
           <w:p>
             <w:r>
@@ -394,7 +435,7 @@
         </w:tc>
         <w:tc>
           <w:tcPr>
-            <w:tcW w:type="dxa" w:w="1080"/>
+            <w:tcW w:type="dxa" w:w="960"/>
           </w:tcPr>
           <w:p>
             <w:r>
@@ -404,7 +445,7 @@
         </w:tc>
         <w:tc>
           <w:tcPr>
-            <w:tcW w:type="dxa" w:w="1080"/>
+            <w:tcW w:type="dxa" w:w="960"/>
           </w:tcPr>
           <w:p>
             <w:r>
@@ -414,7 +455,7 @@
         </w:tc>
         <w:tc>
           <w:tcPr>
-            <w:tcW w:type="dxa" w:w="1080"/>
+            <w:tcW w:type="dxa" w:w="960"/>
           </w:tcPr>
           <w:p>
             <w:r>
@@ -424,7 +465,7 @@
         </w:tc>
         <w:tc>
           <w:tcPr>
-            <w:tcW w:type="dxa" w:w="1080"/>
+            <w:tcW w:type="dxa" w:w="960"/>
           </w:tcPr>
           <w:p>
             <w:r>
@@ -434,11 +475,21 @@
         </w:tc>
         <w:tc>
           <w:tcPr>
-            <w:tcW w:type="dxa" w:w="1080"/>
+            <w:tcW w:type="dxa" w:w="960"/>
           </w:tcPr>
           <w:p>
             <w:r>
               <w:t>0.028</w:t>
+            </w:r>
+          </w:p>
+        </w:tc>
+        <w:tc>
+          <w:tcPr>
+            <w:tcW w:type="dxa" w:w="960"/>
+          </w:tcPr>
+          <w:p>
+            <w:r>
+              <w:t>0.034</w:t>
             </w:r>
           </w:p>
         </w:tc>
@@ -446,7 +497,7 @@
       <w:tr>
         <w:tc>
           <w:tcPr>
-            <w:tcW w:type="dxa" w:w="1080"/>
+            <w:tcW w:type="dxa" w:w="960"/>
           </w:tcPr>
           <w:p>
             <w:r>
@@ -456,7 +507,7 @@
         </w:tc>
         <w:tc>
           <w:tcPr>
-            <w:tcW w:type="dxa" w:w="1080"/>
+            <w:tcW w:type="dxa" w:w="960"/>
           </w:tcPr>
           <w:p>
             <w:r>
@@ -466,7 +517,7 @@
         </w:tc>
         <w:tc>
           <w:tcPr>
-            <w:tcW w:type="dxa" w:w="1080"/>
+            <w:tcW w:type="dxa" w:w="960"/>
           </w:tcPr>
           <w:p>
             <w:r>
@@ -476,7 +527,7 @@
         </w:tc>
         <w:tc>
           <w:tcPr>
-            <w:tcW w:type="dxa" w:w="1080"/>
+            <w:tcW w:type="dxa" w:w="960"/>
           </w:tcPr>
           <w:p>
             <w:r>
@@ -486,7 +537,7 @@
         </w:tc>
         <w:tc>
           <w:tcPr>
-            <w:tcW w:type="dxa" w:w="1080"/>
+            <w:tcW w:type="dxa" w:w="960"/>
           </w:tcPr>
           <w:p>
             <w:r>
@@ -496,7 +547,7 @@
         </w:tc>
         <w:tc>
           <w:tcPr>
-            <w:tcW w:type="dxa" w:w="1080"/>
+            <w:tcW w:type="dxa" w:w="960"/>
           </w:tcPr>
           <w:p>
             <w:r>
@@ -506,7 +557,7 @@
         </w:tc>
         <w:tc>
           <w:tcPr>
-            <w:tcW w:type="dxa" w:w="1080"/>
+            <w:tcW w:type="dxa" w:w="960"/>
           </w:tcPr>
           <w:p>
             <w:r>
@@ -516,11 +567,21 @@
         </w:tc>
         <w:tc>
           <w:tcPr>
-            <w:tcW w:type="dxa" w:w="1080"/>
+            <w:tcW w:type="dxa" w:w="960"/>
           </w:tcPr>
           <w:p>
             <w:r>
               <w:t>0.028</w:t>
+            </w:r>
+          </w:p>
+        </w:tc>
+        <w:tc>
+          <w:tcPr>
+            <w:tcW w:type="dxa" w:w="960"/>
+          </w:tcPr>
+          <w:p>
+            <w:r>
+              <w:t>0.035</w:t>
             </w:r>
           </w:p>
         </w:tc>
@@ -528,7 +589,7 @@
       <w:tr>
         <w:tc>
           <w:tcPr>
-            <w:tcW w:type="dxa" w:w="1080"/>
+            <w:tcW w:type="dxa" w:w="960"/>
           </w:tcPr>
           <w:p>
             <w:r>
@@ -538,7 +599,7 @@
         </w:tc>
         <w:tc>
           <w:tcPr>
-            <w:tcW w:type="dxa" w:w="1080"/>
+            <w:tcW w:type="dxa" w:w="960"/>
           </w:tcPr>
           <w:p>
             <w:r>
@@ -548,7 +609,7 @@
         </w:tc>
         <w:tc>
           <w:tcPr>
-            <w:tcW w:type="dxa" w:w="1080"/>
+            <w:tcW w:type="dxa" w:w="960"/>
           </w:tcPr>
           <w:p>
             <w:r>
@@ -558,7 +619,7 @@
         </w:tc>
         <w:tc>
           <w:tcPr>
-            <w:tcW w:type="dxa" w:w="1080"/>
+            <w:tcW w:type="dxa" w:w="960"/>
           </w:tcPr>
           <w:p>
             <w:r>
@@ -568,7 +629,7 @@
         </w:tc>
         <w:tc>
           <w:tcPr>
-            <w:tcW w:type="dxa" w:w="1080"/>
+            <w:tcW w:type="dxa" w:w="960"/>
           </w:tcPr>
           <w:p>
             <w:r>
@@ -578,7 +639,7 @@
         </w:tc>
         <w:tc>
           <w:tcPr>
-            <w:tcW w:type="dxa" w:w="1080"/>
+            <w:tcW w:type="dxa" w:w="960"/>
           </w:tcPr>
           <w:p>
             <w:r>
@@ -588,7 +649,7 @@
         </w:tc>
         <w:tc>
           <w:tcPr>
-            <w:tcW w:type="dxa" w:w="1080"/>
+            <w:tcW w:type="dxa" w:w="960"/>
           </w:tcPr>
           <w:p>
             <w:r>
@@ -598,11 +659,21 @@
         </w:tc>
         <w:tc>
           <w:tcPr>
-            <w:tcW w:type="dxa" w:w="1080"/>
+            <w:tcW w:type="dxa" w:w="960"/>
           </w:tcPr>
           <w:p>
             <w:r>
               <w:t>0.017</w:t>
+            </w:r>
+          </w:p>
+        </w:tc>
+        <w:tc>
+          <w:tcPr>
+            <w:tcW w:type="dxa" w:w="960"/>
+          </w:tcPr>
+          <w:p>
+            <w:r>
+              <w:t>0.022</w:t>
             </w:r>
           </w:p>
         </w:tc>
@@ -610,7 +681,7 @@
       <w:tr>
         <w:tc>
           <w:tcPr>
-            <w:tcW w:type="dxa" w:w="1080"/>
+            <w:tcW w:type="dxa" w:w="960"/>
           </w:tcPr>
           <w:p>
             <w:r>
@@ -620,7 +691,7 @@
         </w:tc>
         <w:tc>
           <w:tcPr>
-            <w:tcW w:type="dxa" w:w="1080"/>
+            <w:tcW w:type="dxa" w:w="960"/>
           </w:tcPr>
           <w:p>
             <w:r>
@@ -630,7 +701,7 @@
         </w:tc>
         <w:tc>
           <w:tcPr>
-            <w:tcW w:type="dxa" w:w="1080"/>
+            <w:tcW w:type="dxa" w:w="960"/>
           </w:tcPr>
           <w:p>
             <w:r>
@@ -640,7 +711,7 @@
         </w:tc>
         <w:tc>
           <w:tcPr>
-            <w:tcW w:type="dxa" w:w="1080"/>
+            <w:tcW w:type="dxa" w:w="960"/>
           </w:tcPr>
           <w:p>
             <w:r>
@@ -650,7 +721,7 @@
         </w:tc>
         <w:tc>
           <w:tcPr>
-            <w:tcW w:type="dxa" w:w="1080"/>
+            <w:tcW w:type="dxa" w:w="960"/>
           </w:tcPr>
           <w:p>
             <w:r>
@@ -660,7 +731,7 @@
         </w:tc>
         <w:tc>
           <w:tcPr>
-            <w:tcW w:type="dxa" w:w="1080"/>
+            <w:tcW w:type="dxa" w:w="960"/>
           </w:tcPr>
           <w:p>
             <w:r>
@@ -670,7 +741,7 @@
         </w:tc>
         <w:tc>
           <w:tcPr>
-            <w:tcW w:type="dxa" w:w="1080"/>
+            <w:tcW w:type="dxa" w:w="960"/>
           </w:tcPr>
           <w:p>
             <w:r>
@@ -680,11 +751,21 @@
         </w:tc>
         <w:tc>
           <w:tcPr>
-            <w:tcW w:type="dxa" w:w="1080"/>
+            <w:tcW w:type="dxa" w:w="960"/>
           </w:tcPr>
           <w:p>
             <w:r>
               <w:t>0.047</w:t>
+            </w:r>
+          </w:p>
+        </w:tc>
+        <w:tc>
+          <w:tcPr>
+            <w:tcW w:type="dxa" w:w="960"/>
+          </w:tcPr>
+          <w:p>
+            <w:r>
+              <w:t>0.064</w:t>
             </w:r>
           </w:p>
         </w:tc>
@@ -692,7 +773,7 @@
       <w:tr>
         <w:tc>
           <w:tcPr>
-            <w:tcW w:type="dxa" w:w="1080"/>
+            <w:tcW w:type="dxa" w:w="960"/>
           </w:tcPr>
           <w:p>
             <w:r>
@@ -702,7 +783,7 @@
         </w:tc>
         <w:tc>
           <w:tcPr>
-            <w:tcW w:type="dxa" w:w="1080"/>
+            <w:tcW w:type="dxa" w:w="960"/>
           </w:tcPr>
           <w:p>
             <w:r>
@@ -712,7 +793,7 @@
         </w:tc>
         <w:tc>
           <w:tcPr>
-            <w:tcW w:type="dxa" w:w="1080"/>
+            <w:tcW w:type="dxa" w:w="960"/>
           </w:tcPr>
           <w:p>
             <w:r>
@@ -722,7 +803,7 @@
         </w:tc>
         <w:tc>
           <w:tcPr>
-            <w:tcW w:type="dxa" w:w="1080"/>
+            <w:tcW w:type="dxa" w:w="960"/>
           </w:tcPr>
           <w:p>
             <w:r>
@@ -732,7 +813,7 @@
         </w:tc>
         <w:tc>
           <w:tcPr>
-            <w:tcW w:type="dxa" w:w="1080"/>
+            <w:tcW w:type="dxa" w:w="960"/>
           </w:tcPr>
           <w:p>
             <w:r>
@@ -742,7 +823,7 @@
         </w:tc>
         <w:tc>
           <w:tcPr>
-            <w:tcW w:type="dxa" w:w="1080"/>
+            <w:tcW w:type="dxa" w:w="960"/>
           </w:tcPr>
           <w:p>
             <w:r>
@@ -752,7 +833,7 @@
         </w:tc>
         <w:tc>
           <w:tcPr>
-            <w:tcW w:type="dxa" w:w="1080"/>
+            <w:tcW w:type="dxa" w:w="960"/>
           </w:tcPr>
           <w:p>
             <w:r>
@@ -762,11 +843,21 @@
         </w:tc>
         <w:tc>
           <w:tcPr>
-            <w:tcW w:type="dxa" w:w="1080"/>
+            <w:tcW w:type="dxa" w:w="960"/>
           </w:tcPr>
           <w:p>
             <w:r>
               <w:t>0.028</w:t>
+            </w:r>
+          </w:p>
+        </w:tc>
+        <w:tc>
+          <w:tcPr>
+            <w:tcW w:type="dxa" w:w="960"/>
+          </w:tcPr>
+          <w:p>
+            <w:r>
+              <w:t>0.033</w:t>
             </w:r>
           </w:p>
         </w:tc>
@@ -774,7 +865,7 @@
       <w:tr>
         <w:tc>
           <w:tcPr>
-            <w:tcW w:type="dxa" w:w="1080"/>
+            <w:tcW w:type="dxa" w:w="960"/>
           </w:tcPr>
           <w:p>
             <w:r>
@@ -784,7 +875,7 @@
         </w:tc>
         <w:tc>
           <w:tcPr>
-            <w:tcW w:type="dxa" w:w="1080"/>
+            <w:tcW w:type="dxa" w:w="960"/>
           </w:tcPr>
           <w:p>
             <w:r>
@@ -794,7 +885,7 @@
         </w:tc>
         <w:tc>
           <w:tcPr>
-            <w:tcW w:type="dxa" w:w="1080"/>
+            <w:tcW w:type="dxa" w:w="960"/>
           </w:tcPr>
           <w:p>
             <w:r>
@@ -804,7 +895,7 @@
         </w:tc>
         <w:tc>
           <w:tcPr>
-            <w:tcW w:type="dxa" w:w="1080"/>
+            <w:tcW w:type="dxa" w:w="960"/>
           </w:tcPr>
           <w:p>
             <w:r>
@@ -814,7 +905,7 @@
         </w:tc>
         <w:tc>
           <w:tcPr>
-            <w:tcW w:type="dxa" w:w="1080"/>
+            <w:tcW w:type="dxa" w:w="960"/>
           </w:tcPr>
           <w:p>
             <w:r>
@@ -824,7 +915,7 @@
         </w:tc>
         <w:tc>
           <w:tcPr>
-            <w:tcW w:type="dxa" w:w="1080"/>
+            <w:tcW w:type="dxa" w:w="960"/>
           </w:tcPr>
           <w:p>
             <w:r>
@@ -834,7 +925,7 @@
         </w:tc>
         <w:tc>
           <w:tcPr>
-            <w:tcW w:type="dxa" w:w="1080"/>
+            <w:tcW w:type="dxa" w:w="960"/>
           </w:tcPr>
           <w:p>
             <w:r>
@@ -844,11 +935,21 @@
         </w:tc>
         <w:tc>
           <w:tcPr>
-            <w:tcW w:type="dxa" w:w="1080"/>
+            <w:tcW w:type="dxa" w:w="960"/>
           </w:tcPr>
           <w:p>
             <w:r>
               <w:t>0.028</w:t>
+            </w:r>
+          </w:p>
+        </w:tc>
+        <w:tc>
+          <w:tcPr>
+            <w:tcW w:type="dxa" w:w="960"/>
+          </w:tcPr>
+          <w:p>
+            <w:r>
+              <w:t>0.035</w:t>
             </w:r>
           </w:p>
         </w:tc>
@@ -856,7 +957,7 @@
       <w:tr>
         <w:tc>
           <w:tcPr>
-            <w:tcW w:type="dxa" w:w="1080"/>
+            <w:tcW w:type="dxa" w:w="960"/>
           </w:tcPr>
           <w:p>
             <w:r>
@@ -866,7 +967,7 @@
         </w:tc>
         <w:tc>
           <w:tcPr>
-            <w:tcW w:type="dxa" w:w="1080"/>
+            <w:tcW w:type="dxa" w:w="960"/>
           </w:tcPr>
           <w:p>
             <w:r>
@@ -876,7 +977,7 @@
         </w:tc>
         <w:tc>
           <w:tcPr>
-            <w:tcW w:type="dxa" w:w="1080"/>
+            <w:tcW w:type="dxa" w:w="960"/>
           </w:tcPr>
           <w:p>
             <w:r>
@@ -886,7 +987,7 @@
         </w:tc>
         <w:tc>
           <w:tcPr>
-            <w:tcW w:type="dxa" w:w="1080"/>
+            <w:tcW w:type="dxa" w:w="960"/>
           </w:tcPr>
           <w:p>
             <w:r>
@@ -896,7 +997,7 @@
         </w:tc>
         <w:tc>
           <w:tcPr>
-            <w:tcW w:type="dxa" w:w="1080"/>
+            <w:tcW w:type="dxa" w:w="960"/>
           </w:tcPr>
           <w:p>
             <w:r>
@@ -906,7 +1007,7 @@
         </w:tc>
         <w:tc>
           <w:tcPr>
-            <w:tcW w:type="dxa" w:w="1080"/>
+            <w:tcW w:type="dxa" w:w="960"/>
           </w:tcPr>
           <w:p>
             <w:r>
@@ -916,7 +1017,7 @@
         </w:tc>
         <w:tc>
           <w:tcPr>
-            <w:tcW w:type="dxa" w:w="1080"/>
+            <w:tcW w:type="dxa" w:w="960"/>
           </w:tcPr>
           <w:p>
             <w:r>
@@ -926,11 +1027,21 @@
         </w:tc>
         <w:tc>
           <w:tcPr>
-            <w:tcW w:type="dxa" w:w="1080"/>
+            <w:tcW w:type="dxa" w:w="960"/>
           </w:tcPr>
           <w:p>
             <w:r>
               <w:t>0.027</w:t>
+            </w:r>
+          </w:p>
+        </w:tc>
+        <w:tc>
+          <w:tcPr>
+            <w:tcW w:type="dxa" w:w="960"/>
+          </w:tcPr>
+          <w:p>
+            <w:r>
+              <w:t>0.034</w:t>
             </w:r>
           </w:p>
         </w:tc>
@@ -938,7 +1049,7 @@
       <w:tr>
         <w:tc>
           <w:tcPr>
-            <w:tcW w:type="dxa" w:w="1080"/>
+            <w:tcW w:type="dxa" w:w="960"/>
           </w:tcPr>
           <w:p>
             <w:r>
@@ -948,7 +1059,7 @@
         </w:tc>
         <w:tc>
           <w:tcPr>
-            <w:tcW w:type="dxa" w:w="1080"/>
+            <w:tcW w:type="dxa" w:w="960"/>
           </w:tcPr>
           <w:p>
             <w:r>
@@ -958,7 +1069,7 @@
         </w:tc>
         <w:tc>
           <w:tcPr>
-            <w:tcW w:type="dxa" w:w="1080"/>
+            <w:tcW w:type="dxa" w:w="960"/>
           </w:tcPr>
           <w:p>
             <w:r>
@@ -968,7 +1079,7 @@
         </w:tc>
         <w:tc>
           <w:tcPr>
-            <w:tcW w:type="dxa" w:w="1080"/>
+            <w:tcW w:type="dxa" w:w="960"/>
           </w:tcPr>
           <w:p>
             <w:r>
@@ -978,7 +1089,7 @@
         </w:tc>
         <w:tc>
           <w:tcPr>
-            <w:tcW w:type="dxa" w:w="1080"/>
+            <w:tcW w:type="dxa" w:w="960"/>
           </w:tcPr>
           <w:p>
             <w:r>
@@ -988,7 +1099,7 @@
         </w:tc>
         <w:tc>
           <w:tcPr>
-            <w:tcW w:type="dxa" w:w="1080"/>
+            <w:tcW w:type="dxa" w:w="960"/>
           </w:tcPr>
           <w:p>
             <w:r>
@@ -998,7 +1109,7 @@
         </w:tc>
         <w:tc>
           <w:tcPr>
-            <w:tcW w:type="dxa" w:w="1080"/>
+            <w:tcW w:type="dxa" w:w="960"/>
           </w:tcPr>
           <w:p>
             <w:r>
@@ -1008,11 +1119,21 @@
         </w:tc>
         <w:tc>
           <w:tcPr>
-            <w:tcW w:type="dxa" w:w="1080"/>
+            <w:tcW w:type="dxa" w:w="960"/>
           </w:tcPr>
           <w:p>
             <w:r>
               <w:t>0.014</w:t>
+            </w:r>
+          </w:p>
+        </w:tc>
+        <w:tc>
+          <w:tcPr>
+            <w:tcW w:type="dxa" w:w="960"/>
+          </w:tcPr>
+          <w:p>
+            <w:r>
+              <w:t>0.019</w:t>
             </w:r>
           </w:p>
         </w:tc>
@@ -1020,7 +1141,7 @@
       <w:tr>
         <w:tc>
           <w:tcPr>
-            <w:tcW w:type="dxa" w:w="1080"/>
+            <w:tcW w:type="dxa" w:w="960"/>
           </w:tcPr>
           <w:p>
             <w:r>
@@ -1030,7 +1151,7 @@
         </w:tc>
         <w:tc>
           <w:tcPr>
-            <w:tcW w:type="dxa" w:w="1080"/>
+            <w:tcW w:type="dxa" w:w="960"/>
           </w:tcPr>
           <w:p>
             <w:r>
@@ -1040,7 +1161,7 @@
         </w:tc>
         <w:tc>
           <w:tcPr>
-            <w:tcW w:type="dxa" w:w="1080"/>
+            <w:tcW w:type="dxa" w:w="960"/>
           </w:tcPr>
           <w:p>
             <w:r>
@@ -1050,7 +1171,7 @@
         </w:tc>
         <w:tc>
           <w:tcPr>
-            <w:tcW w:type="dxa" w:w="1080"/>
+            <w:tcW w:type="dxa" w:w="960"/>
           </w:tcPr>
           <w:p>
             <w:r>
@@ -1060,7 +1181,7 @@
         </w:tc>
         <w:tc>
           <w:tcPr>
-            <w:tcW w:type="dxa" w:w="1080"/>
+            <w:tcW w:type="dxa" w:w="960"/>
           </w:tcPr>
           <w:p>
             <w:r>
@@ -1070,7 +1191,7 @@
         </w:tc>
         <w:tc>
           <w:tcPr>
-            <w:tcW w:type="dxa" w:w="1080"/>
+            <w:tcW w:type="dxa" w:w="960"/>
           </w:tcPr>
           <w:p>
             <w:r>
@@ -1080,7 +1201,7 @@
         </w:tc>
         <w:tc>
           <w:tcPr>
-            <w:tcW w:type="dxa" w:w="1080"/>
+            <w:tcW w:type="dxa" w:w="960"/>
           </w:tcPr>
           <w:p>
             <w:r>
@@ -1090,11 +1211,21 @@
         </w:tc>
         <w:tc>
           <w:tcPr>
-            <w:tcW w:type="dxa" w:w="1080"/>
+            <w:tcW w:type="dxa" w:w="960"/>
           </w:tcPr>
           <w:p>
             <w:r>
               <w:t>0.019</w:t>
+            </w:r>
+          </w:p>
+        </w:tc>
+        <w:tc>
+          <w:tcPr>
+            <w:tcW w:type="dxa" w:w="960"/>
+          </w:tcPr>
+          <w:p>
+            <w:r>
+              <w:t>0.023</w:t>
             </w:r>
           </w:p>
         </w:tc>
@@ -1102,7 +1233,7 @@
       <w:tr>
         <w:tc>
           <w:tcPr>
-            <w:tcW w:type="dxa" w:w="1080"/>
+            <w:tcW w:type="dxa" w:w="960"/>
           </w:tcPr>
           <w:p>
             <w:r>
@@ -1112,7 +1243,7 @@
         </w:tc>
         <w:tc>
           <w:tcPr>
-            <w:tcW w:type="dxa" w:w="1080"/>
+            <w:tcW w:type="dxa" w:w="960"/>
           </w:tcPr>
           <w:p>
             <w:r>
@@ -1122,7 +1253,7 @@
         </w:tc>
         <w:tc>
           <w:tcPr>
-            <w:tcW w:type="dxa" w:w="1080"/>
+            <w:tcW w:type="dxa" w:w="960"/>
           </w:tcPr>
           <w:p>
             <w:r>
@@ -1132,7 +1263,7 @@
         </w:tc>
         <w:tc>
           <w:tcPr>
-            <w:tcW w:type="dxa" w:w="1080"/>
+            <w:tcW w:type="dxa" w:w="960"/>
           </w:tcPr>
           <w:p>
             <w:r>
@@ -1142,7 +1273,7 @@
         </w:tc>
         <w:tc>
           <w:tcPr>
-            <w:tcW w:type="dxa" w:w="1080"/>
+            <w:tcW w:type="dxa" w:w="960"/>
           </w:tcPr>
           <w:p>
             <w:r>
@@ -1152,7 +1283,7 @@
         </w:tc>
         <w:tc>
           <w:tcPr>
-            <w:tcW w:type="dxa" w:w="1080"/>
+            <w:tcW w:type="dxa" w:w="960"/>
           </w:tcPr>
           <w:p>
             <w:r>
@@ -1162,7 +1293,7 @@
         </w:tc>
         <w:tc>
           <w:tcPr>
-            <w:tcW w:type="dxa" w:w="1080"/>
+            <w:tcW w:type="dxa" w:w="960"/>
           </w:tcPr>
           <w:p>
             <w:r>
@@ -1172,11 +1303,21 @@
         </w:tc>
         <w:tc>
           <w:tcPr>
-            <w:tcW w:type="dxa" w:w="1080"/>
+            <w:tcW w:type="dxa" w:w="960"/>
           </w:tcPr>
           <w:p>
             <w:r>
               <w:t>0.015</w:t>
+            </w:r>
+          </w:p>
+        </w:tc>
+        <w:tc>
+          <w:tcPr>
+            <w:tcW w:type="dxa" w:w="960"/>
+          </w:tcPr>
+          <w:p>
+            <w:r>
+              <w:t>0.018</w:t>
             </w:r>
           </w:p>
         </w:tc>
@@ -1196,19 +1337,20 @@
         <w:tblLook w:firstColumn="1" w:firstRow="1" w:lastColumn="0" w:lastRow="0" w:noHBand="0" w:noVBand="1" w:val="04A0"/>
       </w:tblPr>
       <w:tblGrid>
-        <w:gridCol w:w="1080"/>
-        <w:gridCol w:w="1080"/>
-        <w:gridCol w:w="1080"/>
-        <w:gridCol w:w="1080"/>
-        <w:gridCol w:w="1080"/>
-        <w:gridCol w:w="1080"/>
-        <w:gridCol w:w="1080"/>
-        <w:gridCol w:w="1080"/>
+        <w:gridCol w:w="960"/>
+        <w:gridCol w:w="960"/>
+        <w:gridCol w:w="960"/>
+        <w:gridCol w:w="960"/>
+        <w:gridCol w:w="960"/>
+        <w:gridCol w:w="960"/>
+        <w:gridCol w:w="960"/>
+        <w:gridCol w:w="960"/>
+        <w:gridCol w:w="960"/>
       </w:tblGrid>
       <w:tr>
         <w:tc>
           <w:tcPr>
-            <w:tcW w:type="dxa" w:w="1080"/>
+            <w:tcW w:type="dxa" w:w="960"/>
           </w:tcPr>
           <w:p>
             <w:r>
@@ -1218,7 +1360,7 @@
         </w:tc>
         <w:tc>
           <w:tcPr>
-            <w:tcW w:type="dxa" w:w="1080"/>
+            <w:tcW w:type="dxa" w:w="960"/>
           </w:tcPr>
           <w:p>
             <w:r>
@@ -1228,7 +1370,7 @@
         </w:tc>
         <w:tc>
           <w:tcPr>
-            <w:tcW w:type="dxa" w:w="1080"/>
+            <w:tcW w:type="dxa" w:w="960"/>
           </w:tcPr>
           <w:p>
             <w:r>
@@ -1238,7 +1380,7 @@
         </w:tc>
         <w:tc>
           <w:tcPr>
-            <w:tcW w:type="dxa" w:w="1080"/>
+            <w:tcW w:type="dxa" w:w="960"/>
           </w:tcPr>
           <w:p>
             <w:r>
@@ -1248,7 +1390,7 @@
         </w:tc>
         <w:tc>
           <w:tcPr>
-            <w:tcW w:type="dxa" w:w="1080"/>
+            <w:tcW w:type="dxa" w:w="960"/>
           </w:tcPr>
           <w:p>
             <w:r>
@@ -1258,7 +1400,7 @@
         </w:tc>
         <w:tc>
           <w:tcPr>
-            <w:tcW w:type="dxa" w:w="1080"/>
+            <w:tcW w:type="dxa" w:w="960"/>
           </w:tcPr>
           <w:p>
             <w:r>
@@ -1268,7 +1410,7 @@
         </w:tc>
         <w:tc>
           <w:tcPr>
-            <w:tcW w:type="dxa" w:w="1080"/>
+            <w:tcW w:type="dxa" w:w="960"/>
           </w:tcPr>
           <w:p>
             <w:r>
@@ -1278,11 +1420,21 @@
         </w:tc>
         <w:tc>
           <w:tcPr>
-            <w:tcW w:type="dxa" w:w="1080"/>
+            <w:tcW w:type="dxa" w:w="960"/>
           </w:tcPr>
           <w:p>
             <w:r>
               <w:t>N2</w:t>
+            </w:r>
+          </w:p>
+        </w:tc>
+        <w:tc>
+          <w:tcPr>
+            <w:tcW w:type="dxa" w:w="960"/>
+          </w:tcPr>
+          <w:p>
+            <w:r>
+              <w:t>S2</w:t>
             </w:r>
           </w:p>
         </w:tc>
@@ -1290,7 +1442,7 @@
       <w:tr>
         <w:tc>
           <w:tcPr>
-            <w:tcW w:type="dxa" w:w="1080"/>
+            <w:tcW w:type="dxa" w:w="960"/>
           </w:tcPr>
           <w:p>
             <w:r>
@@ -1300,7 +1452,7 @@
         </w:tc>
         <w:tc>
           <w:tcPr>
-            <w:tcW w:type="dxa" w:w="1080"/>
+            <w:tcW w:type="dxa" w:w="960"/>
           </w:tcPr>
           <w:p>
             <w:r>
@@ -1310,7 +1462,7 @@
         </w:tc>
         <w:tc>
           <w:tcPr>
-            <w:tcW w:type="dxa" w:w="1080"/>
+            <w:tcW w:type="dxa" w:w="960"/>
           </w:tcPr>
           <w:p>
             <w:r>
@@ -1320,7 +1472,7 @@
         </w:tc>
         <w:tc>
           <w:tcPr>
-            <w:tcW w:type="dxa" w:w="1080"/>
+            <w:tcW w:type="dxa" w:w="960"/>
           </w:tcPr>
           <w:p>
             <w:r>
@@ -1330,7 +1482,7 @@
         </w:tc>
         <w:tc>
           <w:tcPr>
-            <w:tcW w:type="dxa" w:w="1080"/>
+            <w:tcW w:type="dxa" w:w="960"/>
           </w:tcPr>
           <w:p>
             <w:r>
@@ -1340,7 +1492,7 @@
         </w:tc>
         <w:tc>
           <w:tcPr>
-            <w:tcW w:type="dxa" w:w="1080"/>
+            <w:tcW w:type="dxa" w:w="960"/>
           </w:tcPr>
           <w:p>
             <w:r>
@@ -1350,7 +1502,7 @@
         </w:tc>
         <w:tc>
           <w:tcPr>
-            <w:tcW w:type="dxa" w:w="1080"/>
+            <w:tcW w:type="dxa" w:w="960"/>
           </w:tcPr>
           <w:p>
             <w:r>
@@ -1360,11 +1512,21 @@
         </w:tc>
         <w:tc>
           <w:tcPr>
-            <w:tcW w:type="dxa" w:w="1080"/>
+            <w:tcW w:type="dxa" w:w="960"/>
           </w:tcPr>
           <w:p>
             <w:r>
               <w:t>0.0019</w:t>
+            </w:r>
+          </w:p>
+        </w:tc>
+        <w:tc>
+          <w:tcPr>
+            <w:tcW w:type="dxa" w:w="960"/>
+          </w:tcPr>
+          <w:p>
+            <w:r>
+              <w:t>0.017</w:t>
             </w:r>
           </w:p>
         </w:tc>
@@ -1372,7 +1534,7 @@
       <w:tr>
         <w:tc>
           <w:tcPr>
-            <w:tcW w:type="dxa" w:w="1080"/>
+            <w:tcW w:type="dxa" w:w="960"/>
           </w:tcPr>
           <w:p>
             <w:r>
@@ -1382,7 +1544,7 @@
         </w:tc>
         <w:tc>
           <w:tcPr>
-            <w:tcW w:type="dxa" w:w="1080"/>
+            <w:tcW w:type="dxa" w:w="960"/>
           </w:tcPr>
           <w:p>
             <w:r>
@@ -1392,7 +1554,7 @@
         </w:tc>
         <w:tc>
           <w:tcPr>
-            <w:tcW w:type="dxa" w:w="1080"/>
+            <w:tcW w:type="dxa" w:w="960"/>
           </w:tcPr>
           <w:p>
             <w:r>
@@ -1402,7 +1564,7 @@
         </w:tc>
         <w:tc>
           <w:tcPr>
-            <w:tcW w:type="dxa" w:w="1080"/>
+            <w:tcW w:type="dxa" w:w="960"/>
           </w:tcPr>
           <w:p>
             <w:r>
@@ -1412,7 +1574,7 @@
         </w:tc>
         <w:tc>
           <w:tcPr>
-            <w:tcW w:type="dxa" w:w="1080"/>
+            <w:tcW w:type="dxa" w:w="960"/>
           </w:tcPr>
           <w:p>
             <w:r>
@@ -1422,7 +1584,7 @@
         </w:tc>
         <w:tc>
           <w:tcPr>
-            <w:tcW w:type="dxa" w:w="1080"/>
+            <w:tcW w:type="dxa" w:w="960"/>
           </w:tcPr>
           <w:p>
             <w:r>
@@ -1432,7 +1594,7 @@
         </w:tc>
         <w:tc>
           <w:tcPr>
-            <w:tcW w:type="dxa" w:w="1080"/>
+            <w:tcW w:type="dxa" w:w="960"/>
           </w:tcPr>
           <w:p>
             <w:r>
@@ -1442,11 +1604,21 @@
         </w:tc>
         <w:tc>
           <w:tcPr>
-            <w:tcW w:type="dxa" w:w="1080"/>
+            <w:tcW w:type="dxa" w:w="960"/>
           </w:tcPr>
           <w:p>
             <w:r>
               <w:t>-0.0189</w:t>
+            </w:r>
+          </w:p>
+        </w:tc>
+        <w:tc>
+          <w:tcPr>
+            <w:tcW w:type="dxa" w:w="960"/>
+          </w:tcPr>
+          <w:p>
+            <w:r>
+              <w:t>-0.0241</w:t>
             </w:r>
           </w:p>
         </w:tc>
@@ -1454,7 +1626,7 @@
       <w:tr>
         <w:tc>
           <w:tcPr>
-            <w:tcW w:type="dxa" w:w="1080"/>
+            <w:tcW w:type="dxa" w:w="960"/>
           </w:tcPr>
           <w:p>
             <w:r>
@@ -1464,7 +1636,7 @@
         </w:tc>
         <w:tc>
           <w:tcPr>
-            <w:tcW w:type="dxa" w:w="1080"/>
+            <w:tcW w:type="dxa" w:w="960"/>
           </w:tcPr>
           <w:p>
             <w:r>
@@ -1474,7 +1646,7 @@
         </w:tc>
         <w:tc>
           <w:tcPr>
-            <w:tcW w:type="dxa" w:w="1080"/>
+            <w:tcW w:type="dxa" w:w="960"/>
           </w:tcPr>
           <w:p>
             <w:r>
@@ -1484,7 +1656,7 @@
         </w:tc>
         <w:tc>
           <w:tcPr>
-            <w:tcW w:type="dxa" w:w="1080"/>
+            <w:tcW w:type="dxa" w:w="960"/>
           </w:tcPr>
           <w:p>
             <w:r>
@@ -1494,7 +1666,7 @@
         </w:tc>
         <w:tc>
           <w:tcPr>
-            <w:tcW w:type="dxa" w:w="1080"/>
+            <w:tcW w:type="dxa" w:w="960"/>
           </w:tcPr>
           <w:p>
             <w:r>
@@ -1504,7 +1676,7 @@
         </w:tc>
         <w:tc>
           <w:tcPr>
-            <w:tcW w:type="dxa" w:w="1080"/>
+            <w:tcW w:type="dxa" w:w="960"/>
           </w:tcPr>
           <w:p>
             <w:r>
@@ -1514,7 +1686,7 @@
         </w:tc>
         <w:tc>
           <w:tcPr>
-            <w:tcW w:type="dxa" w:w="1080"/>
+            <w:tcW w:type="dxa" w:w="960"/>
           </w:tcPr>
           <w:p>
             <w:r>
@@ -1524,11 +1696,21 @@
         </w:tc>
         <w:tc>
           <w:tcPr>
-            <w:tcW w:type="dxa" w:w="1080"/>
+            <w:tcW w:type="dxa" w:w="960"/>
           </w:tcPr>
           <w:p>
             <w:r>
               <w:t>-0.0223</w:t>
+            </w:r>
+          </w:p>
+        </w:tc>
+        <w:tc>
+          <w:tcPr>
+            <w:tcW w:type="dxa" w:w="960"/>
+          </w:tcPr>
+          <w:p>
+            <w:r>
+              <w:t>-0.0269</w:t>
             </w:r>
           </w:p>
         </w:tc>
@@ -1536,7 +1718,7 @@
       <w:tr>
         <w:tc>
           <w:tcPr>
-            <w:tcW w:type="dxa" w:w="1080"/>
+            <w:tcW w:type="dxa" w:w="960"/>
           </w:tcPr>
           <w:p>
             <w:r>
@@ -1546,7 +1728,7 @@
         </w:tc>
         <w:tc>
           <w:tcPr>
-            <w:tcW w:type="dxa" w:w="1080"/>
+            <w:tcW w:type="dxa" w:w="960"/>
           </w:tcPr>
           <w:p>
             <w:r>
@@ -1556,7 +1738,7 @@
         </w:tc>
         <w:tc>
           <w:tcPr>
-            <w:tcW w:type="dxa" w:w="1080"/>
+            <w:tcW w:type="dxa" w:w="960"/>
           </w:tcPr>
           <w:p>
             <w:r>
@@ -1566,7 +1748,7 @@
         </w:tc>
         <w:tc>
           <w:tcPr>
-            <w:tcW w:type="dxa" w:w="1080"/>
+            <w:tcW w:type="dxa" w:w="960"/>
           </w:tcPr>
           <w:p>
             <w:r>
@@ -1576,7 +1758,7 @@
         </w:tc>
         <w:tc>
           <w:tcPr>
-            <w:tcW w:type="dxa" w:w="1080"/>
+            <w:tcW w:type="dxa" w:w="960"/>
           </w:tcPr>
           <w:p>
             <w:r>
@@ -1586,7 +1768,7 @@
         </w:tc>
         <w:tc>
           <w:tcPr>
-            <w:tcW w:type="dxa" w:w="1080"/>
+            <w:tcW w:type="dxa" w:w="960"/>
           </w:tcPr>
           <w:p>
             <w:r>
@@ -1596,7 +1778,7 @@
         </w:tc>
         <w:tc>
           <w:tcPr>
-            <w:tcW w:type="dxa" w:w="1080"/>
+            <w:tcW w:type="dxa" w:w="960"/>
           </w:tcPr>
           <w:p>
             <w:r>
@@ -1606,11 +1788,21 @@
         </w:tc>
         <w:tc>
           <w:tcPr>
-            <w:tcW w:type="dxa" w:w="1080"/>
+            <w:tcW w:type="dxa" w:w="960"/>
           </w:tcPr>
           <w:p>
             <w:r>
               <w:t>-0.019</w:t>
+            </w:r>
+          </w:p>
+        </w:tc>
+        <w:tc>
+          <w:tcPr>
+            <w:tcW w:type="dxa" w:w="960"/>
+          </w:tcPr>
+          <w:p>
+            <w:r>
+              <w:t>-0.0247</w:t>
             </w:r>
           </w:p>
         </w:tc>
@@ -1618,7 +1810,7 @@
       <w:tr>
         <w:tc>
           <w:tcPr>
-            <w:tcW w:type="dxa" w:w="1080"/>
+            <w:tcW w:type="dxa" w:w="960"/>
           </w:tcPr>
           <w:p>
             <w:r>
@@ -1628,7 +1820,7 @@
         </w:tc>
         <w:tc>
           <w:tcPr>
-            <w:tcW w:type="dxa" w:w="1080"/>
+            <w:tcW w:type="dxa" w:w="960"/>
           </w:tcPr>
           <w:p>
             <w:r>
@@ -1638,7 +1830,7 @@
         </w:tc>
         <w:tc>
           <w:tcPr>
-            <w:tcW w:type="dxa" w:w="1080"/>
+            <w:tcW w:type="dxa" w:w="960"/>
           </w:tcPr>
           <w:p>
             <w:r>
@@ -1648,7 +1840,7 @@
         </w:tc>
         <w:tc>
           <w:tcPr>
-            <w:tcW w:type="dxa" w:w="1080"/>
+            <w:tcW w:type="dxa" w:w="960"/>
           </w:tcPr>
           <w:p>
             <w:r>
@@ -1658,7 +1850,7 @@
         </w:tc>
         <w:tc>
           <w:tcPr>
-            <w:tcW w:type="dxa" w:w="1080"/>
+            <w:tcW w:type="dxa" w:w="960"/>
           </w:tcPr>
           <w:p>
             <w:r>
@@ -1668,7 +1860,7 @@
         </w:tc>
         <w:tc>
           <w:tcPr>
-            <w:tcW w:type="dxa" w:w="1080"/>
+            <w:tcW w:type="dxa" w:w="960"/>
           </w:tcPr>
           <w:p>
             <w:r>
@@ -1678,7 +1870,7 @@
         </w:tc>
         <w:tc>
           <w:tcPr>
-            <w:tcW w:type="dxa" w:w="1080"/>
+            <w:tcW w:type="dxa" w:w="960"/>
           </w:tcPr>
           <w:p>
             <w:r>
@@ -1688,11 +1880,21 @@
         </w:tc>
         <w:tc>
           <w:tcPr>
-            <w:tcW w:type="dxa" w:w="1080"/>
+            <w:tcW w:type="dxa" w:w="960"/>
           </w:tcPr>
           <w:p>
             <w:r>
               <w:t>-0.0198</w:t>
+            </w:r>
+          </w:p>
+        </w:tc>
+        <w:tc>
+          <w:tcPr>
+            <w:tcW w:type="dxa" w:w="960"/>
+          </w:tcPr>
+          <w:p>
+            <w:r>
+              <w:t>-0.0265</w:t>
             </w:r>
           </w:p>
         </w:tc>
@@ -1700,7 +1902,7 @@
       <w:tr>
         <w:tc>
           <w:tcPr>
-            <w:tcW w:type="dxa" w:w="1080"/>
+            <w:tcW w:type="dxa" w:w="960"/>
           </w:tcPr>
           <w:p>
             <w:r>
@@ -1710,7 +1912,7 @@
         </w:tc>
         <w:tc>
           <w:tcPr>
-            <w:tcW w:type="dxa" w:w="1080"/>
+            <w:tcW w:type="dxa" w:w="960"/>
           </w:tcPr>
           <w:p>
             <w:r>
@@ -1720,7 +1922,7 @@
         </w:tc>
         <w:tc>
           <w:tcPr>
-            <w:tcW w:type="dxa" w:w="1080"/>
+            <w:tcW w:type="dxa" w:w="960"/>
           </w:tcPr>
           <w:p>
             <w:r>
@@ -1730,7 +1932,7 @@
         </w:tc>
         <w:tc>
           <w:tcPr>
-            <w:tcW w:type="dxa" w:w="1080"/>
+            <w:tcW w:type="dxa" w:w="960"/>
           </w:tcPr>
           <w:p>
             <w:r>
@@ -1740,7 +1942,7 @@
         </w:tc>
         <w:tc>
           <w:tcPr>
-            <w:tcW w:type="dxa" w:w="1080"/>
+            <w:tcW w:type="dxa" w:w="960"/>
           </w:tcPr>
           <w:p>
             <w:r>
@@ -1750,7 +1952,7 @@
         </w:tc>
         <w:tc>
           <w:tcPr>
-            <w:tcW w:type="dxa" w:w="1080"/>
+            <w:tcW w:type="dxa" w:w="960"/>
           </w:tcPr>
           <w:p>
             <w:r>
@@ -1760,7 +1962,7 @@
         </w:tc>
         <w:tc>
           <w:tcPr>
-            <w:tcW w:type="dxa" w:w="1080"/>
+            <w:tcW w:type="dxa" w:w="960"/>
           </w:tcPr>
           <w:p>
             <w:r>
@@ -1770,11 +1972,21 @@
         </w:tc>
         <w:tc>
           <w:tcPr>
-            <w:tcW w:type="dxa" w:w="1080"/>
+            <w:tcW w:type="dxa" w:w="960"/>
           </w:tcPr>
           <w:p>
             <w:r>
               <w:t>0.0222</w:t>
+            </w:r>
+          </w:p>
+        </w:tc>
+        <w:tc>
+          <w:tcPr>
+            <w:tcW w:type="dxa" w:w="960"/>
+          </w:tcPr>
+          <w:p>
+            <w:r>
+              <w:t>0.0254</w:t>
             </w:r>
           </w:p>
         </w:tc>
@@ -1782,7 +1994,7 @@
       <w:tr>
         <w:tc>
           <w:tcPr>
-            <w:tcW w:type="dxa" w:w="1080"/>
+            <w:tcW w:type="dxa" w:w="960"/>
           </w:tcPr>
           <w:p>
             <w:r>
@@ -1792,7 +2004,7 @@
         </w:tc>
         <w:tc>
           <w:tcPr>
-            <w:tcW w:type="dxa" w:w="1080"/>
+            <w:tcW w:type="dxa" w:w="960"/>
           </w:tcPr>
           <w:p>
             <w:r>
@@ -1802,7 +2014,7 @@
         </w:tc>
         <w:tc>
           <w:tcPr>
-            <w:tcW w:type="dxa" w:w="1080"/>
+            <w:tcW w:type="dxa" w:w="960"/>
           </w:tcPr>
           <w:p>
             <w:r>
@@ -1812,7 +2024,7 @@
         </w:tc>
         <w:tc>
           <w:tcPr>
-            <w:tcW w:type="dxa" w:w="1080"/>
+            <w:tcW w:type="dxa" w:w="960"/>
           </w:tcPr>
           <w:p>
             <w:r>
@@ -1822,7 +2034,7 @@
         </w:tc>
         <w:tc>
           <w:tcPr>
-            <w:tcW w:type="dxa" w:w="1080"/>
+            <w:tcW w:type="dxa" w:w="960"/>
           </w:tcPr>
           <w:p>
             <w:r>
@@ -1832,7 +2044,7 @@
         </w:tc>
         <w:tc>
           <w:tcPr>
-            <w:tcW w:type="dxa" w:w="1080"/>
+            <w:tcW w:type="dxa" w:w="960"/>
           </w:tcPr>
           <w:p>
             <w:r>
@@ -1842,7 +2054,7 @@
         </w:tc>
         <w:tc>
           <w:tcPr>
-            <w:tcW w:type="dxa" w:w="1080"/>
+            <w:tcW w:type="dxa" w:w="960"/>
           </w:tcPr>
           <w:p>
             <w:r>
@@ -1852,11 +2064,21 @@
         </w:tc>
         <w:tc>
           <w:tcPr>
-            <w:tcW w:type="dxa" w:w="1080"/>
+            <w:tcW w:type="dxa" w:w="960"/>
           </w:tcPr>
           <w:p>
             <w:r>
               <w:t>-0.0449</w:t>
+            </w:r>
+          </w:p>
+        </w:tc>
+        <w:tc>
+          <w:tcPr>
+            <w:tcW w:type="dxa" w:w="960"/>
+          </w:tcPr>
+          <w:p>
+            <w:r>
+              <w:t>-0.0576</w:t>
             </w:r>
           </w:p>
         </w:tc>
@@ -1864,7 +2086,7 @@
       <w:tr>
         <w:tc>
           <w:tcPr>
-            <w:tcW w:type="dxa" w:w="1080"/>
+            <w:tcW w:type="dxa" w:w="960"/>
           </w:tcPr>
           <w:p>
             <w:r>
@@ -1874,7 +2096,7 @@
         </w:tc>
         <w:tc>
           <w:tcPr>
-            <w:tcW w:type="dxa" w:w="1080"/>
+            <w:tcW w:type="dxa" w:w="960"/>
           </w:tcPr>
           <w:p>
             <w:r>
@@ -1884,7 +2106,7 @@
         </w:tc>
         <w:tc>
           <w:tcPr>
-            <w:tcW w:type="dxa" w:w="1080"/>
+            <w:tcW w:type="dxa" w:w="960"/>
           </w:tcPr>
           <w:p>
             <w:r>
@@ -1894,7 +2116,7 @@
         </w:tc>
         <w:tc>
           <w:tcPr>
-            <w:tcW w:type="dxa" w:w="1080"/>
+            <w:tcW w:type="dxa" w:w="960"/>
           </w:tcPr>
           <w:p>
             <w:r>
@@ -1904,7 +2126,7 @@
         </w:tc>
         <w:tc>
           <w:tcPr>
-            <w:tcW w:type="dxa" w:w="1080"/>
+            <w:tcW w:type="dxa" w:w="960"/>
           </w:tcPr>
           <w:p>
             <w:r>
@@ -1914,7 +2136,7 @@
         </w:tc>
         <w:tc>
           <w:tcPr>
-            <w:tcW w:type="dxa" w:w="1080"/>
+            <w:tcW w:type="dxa" w:w="960"/>
           </w:tcPr>
           <w:p>
             <w:r>
@@ -1924,7 +2146,7 @@
         </w:tc>
         <w:tc>
           <w:tcPr>
-            <w:tcW w:type="dxa" w:w="1080"/>
+            <w:tcW w:type="dxa" w:w="960"/>
           </w:tcPr>
           <w:p>
             <w:r>
@@ -1934,11 +2156,21 @@
         </w:tc>
         <w:tc>
           <w:tcPr>
-            <w:tcW w:type="dxa" w:w="1080"/>
+            <w:tcW w:type="dxa" w:w="960"/>
           </w:tcPr>
           <w:p>
             <w:r>
               <w:t>-0.0192</w:t>
+            </w:r>
+          </w:p>
+        </w:tc>
+        <w:tc>
+          <w:tcPr>
+            <w:tcW w:type="dxa" w:w="960"/>
+          </w:tcPr>
+          <w:p>
+            <w:r>
+              <w:t>-0.0253</w:t>
             </w:r>
           </w:p>
         </w:tc>
@@ -1946,7 +2178,7 @@
       <w:tr>
         <w:tc>
           <w:tcPr>
-            <w:tcW w:type="dxa" w:w="1080"/>
+            <w:tcW w:type="dxa" w:w="960"/>
           </w:tcPr>
           <w:p>
             <w:r>
@@ -1956,7 +2188,7 @@
         </w:tc>
         <w:tc>
           <w:tcPr>
-            <w:tcW w:type="dxa" w:w="1080"/>
+            <w:tcW w:type="dxa" w:w="960"/>
           </w:tcPr>
           <w:p>
             <w:r>
@@ -1966,7 +2198,7 @@
         </w:tc>
         <w:tc>
           <w:tcPr>
-            <w:tcW w:type="dxa" w:w="1080"/>
+            <w:tcW w:type="dxa" w:w="960"/>
           </w:tcPr>
           <w:p>
             <w:r>
@@ -1976,7 +2208,7 @@
         </w:tc>
         <w:tc>
           <w:tcPr>
-            <w:tcW w:type="dxa" w:w="1080"/>
+            <w:tcW w:type="dxa" w:w="960"/>
           </w:tcPr>
           <w:p>
             <w:r>
@@ -1986,7 +2218,7 @@
         </w:tc>
         <w:tc>
           <w:tcPr>
-            <w:tcW w:type="dxa" w:w="1080"/>
+            <w:tcW w:type="dxa" w:w="960"/>
           </w:tcPr>
           <w:p>
             <w:r>
@@ -1996,7 +2228,7 @@
         </w:tc>
         <w:tc>
           <w:tcPr>
-            <w:tcW w:type="dxa" w:w="1080"/>
+            <w:tcW w:type="dxa" w:w="960"/>
           </w:tcPr>
           <w:p>
             <w:r>
@@ -2006,7 +2238,7 @@
         </w:tc>
         <w:tc>
           <w:tcPr>
-            <w:tcW w:type="dxa" w:w="1080"/>
+            <w:tcW w:type="dxa" w:w="960"/>
           </w:tcPr>
           <w:p>
             <w:r>
@@ -2016,11 +2248,21 @@
         </w:tc>
         <w:tc>
           <w:tcPr>
-            <w:tcW w:type="dxa" w:w="1080"/>
+            <w:tcW w:type="dxa" w:w="960"/>
           </w:tcPr>
           <w:p>
             <w:r>
               <w:t>-0.0157</w:t>
+            </w:r>
+          </w:p>
+        </w:tc>
+        <w:tc>
+          <w:tcPr>
+            <w:tcW w:type="dxa" w:w="960"/>
+          </w:tcPr>
+          <w:p>
+            <w:r>
+              <w:t>-0.0199</w:t>
             </w:r>
           </w:p>
         </w:tc>
@@ -2028,7 +2270,7 @@
       <w:tr>
         <w:tc>
           <w:tcPr>
-            <w:tcW w:type="dxa" w:w="1080"/>
+            <w:tcW w:type="dxa" w:w="960"/>
           </w:tcPr>
           <w:p>
             <w:r>
@@ -2038,7 +2280,7 @@
         </w:tc>
         <w:tc>
           <w:tcPr>
-            <w:tcW w:type="dxa" w:w="1080"/>
+            <w:tcW w:type="dxa" w:w="960"/>
           </w:tcPr>
           <w:p>
             <w:r>
@@ -2048,7 +2290,7 @@
         </w:tc>
         <w:tc>
           <w:tcPr>
-            <w:tcW w:type="dxa" w:w="1080"/>
+            <w:tcW w:type="dxa" w:w="960"/>
           </w:tcPr>
           <w:p>
             <w:r>
@@ -2058,7 +2300,7 @@
         </w:tc>
         <w:tc>
           <w:tcPr>
-            <w:tcW w:type="dxa" w:w="1080"/>
+            <w:tcW w:type="dxa" w:w="960"/>
           </w:tcPr>
           <w:p>
             <w:r>
@@ -2068,7 +2310,7 @@
         </w:tc>
         <w:tc>
           <w:tcPr>
-            <w:tcW w:type="dxa" w:w="1080"/>
+            <w:tcW w:type="dxa" w:w="960"/>
           </w:tcPr>
           <w:p>
             <w:r>
@@ -2078,7 +2320,7 @@
         </w:tc>
         <w:tc>
           <w:tcPr>
-            <w:tcW w:type="dxa" w:w="1080"/>
+            <w:tcW w:type="dxa" w:w="960"/>
           </w:tcPr>
           <w:p>
             <w:r>
@@ -2088,7 +2330,7 @@
         </w:tc>
         <w:tc>
           <w:tcPr>
-            <w:tcW w:type="dxa" w:w="1080"/>
+            <w:tcW w:type="dxa" w:w="960"/>
           </w:tcPr>
           <w:p>
             <w:r>
@@ -2098,11 +2340,21 @@
         </w:tc>
         <w:tc>
           <w:tcPr>
-            <w:tcW w:type="dxa" w:w="1080"/>
+            <w:tcW w:type="dxa" w:w="960"/>
           </w:tcPr>
           <w:p>
             <w:r>
               <w:t>-0.0194</w:t>
+            </w:r>
+          </w:p>
+        </w:tc>
+        <w:tc>
+          <w:tcPr>
+            <w:tcW w:type="dxa" w:w="960"/>
+          </w:tcPr>
+          <w:p>
+            <w:r>
+              <w:t>-0.0245</w:t>
             </w:r>
           </w:p>
         </w:tc>
@@ -2110,7 +2362,7 @@
       <w:tr>
         <w:tc>
           <w:tcPr>
-            <w:tcW w:type="dxa" w:w="1080"/>
+            <w:tcW w:type="dxa" w:w="960"/>
           </w:tcPr>
           <w:p>
             <w:r>
@@ -2120,7 +2372,7 @@
         </w:tc>
         <w:tc>
           <w:tcPr>
-            <w:tcW w:type="dxa" w:w="1080"/>
+            <w:tcW w:type="dxa" w:w="960"/>
           </w:tcPr>
           <w:p>
             <w:r>
@@ -2130,7 +2382,7 @@
         </w:tc>
         <w:tc>
           <w:tcPr>
-            <w:tcW w:type="dxa" w:w="1080"/>
+            <w:tcW w:type="dxa" w:w="960"/>
           </w:tcPr>
           <w:p>
             <w:r>
@@ -2140,7 +2392,7 @@
         </w:tc>
         <w:tc>
           <w:tcPr>
-            <w:tcW w:type="dxa" w:w="1080"/>
+            <w:tcW w:type="dxa" w:w="960"/>
           </w:tcPr>
           <w:p>
             <w:r>
@@ -2150,7 +2402,7 @@
         </w:tc>
         <w:tc>
           <w:tcPr>
-            <w:tcW w:type="dxa" w:w="1080"/>
+            <w:tcW w:type="dxa" w:w="960"/>
           </w:tcPr>
           <w:p>
             <w:r>
@@ -2160,7 +2412,7 @@
         </w:tc>
         <w:tc>
           <w:tcPr>
-            <w:tcW w:type="dxa" w:w="1080"/>
+            <w:tcW w:type="dxa" w:w="960"/>
           </w:tcPr>
           <w:p>
             <w:r>
@@ -2170,7 +2422,7 @@
         </w:tc>
         <w:tc>
           <w:tcPr>
-            <w:tcW w:type="dxa" w:w="1080"/>
+            <w:tcW w:type="dxa" w:w="960"/>
           </w:tcPr>
           <w:p>
             <w:r>
@@ -2180,11 +2432,21 @@
         </w:tc>
         <w:tc>
           <w:tcPr>
-            <w:tcW w:type="dxa" w:w="1080"/>
+            <w:tcW w:type="dxa" w:w="960"/>
           </w:tcPr>
           <w:p>
             <w:r>
               <w:t>-0.0021</w:t>
+            </w:r>
+          </w:p>
+        </w:tc>
+        <w:tc>
+          <w:tcPr>
+            <w:tcW w:type="dxa" w:w="960"/>
+          </w:tcPr>
+          <w:p>
+            <w:r>
+              <w:t>0.0035</w:t>
             </w:r>
           </w:p>
         </w:tc>
@@ -2192,7 +2454,7 @@
       <w:tr>
         <w:tc>
           <w:tcPr>
-            <w:tcW w:type="dxa" w:w="1080"/>
+            <w:tcW w:type="dxa" w:w="960"/>
           </w:tcPr>
           <w:p>
             <w:r>
@@ -2202,7 +2464,7 @@
         </w:tc>
         <w:tc>
           <w:tcPr>
-            <w:tcW w:type="dxa" w:w="1080"/>
+            <w:tcW w:type="dxa" w:w="960"/>
           </w:tcPr>
           <w:p>
             <w:r>
@@ -2212,7 +2474,7 @@
         </w:tc>
         <w:tc>
           <w:tcPr>
-            <w:tcW w:type="dxa" w:w="1080"/>
+            <w:tcW w:type="dxa" w:w="960"/>
           </w:tcPr>
           <w:p>
             <w:r>
@@ -2222,7 +2484,7 @@
         </w:tc>
         <w:tc>
           <w:tcPr>
-            <w:tcW w:type="dxa" w:w="1080"/>
+            <w:tcW w:type="dxa" w:w="960"/>
           </w:tcPr>
           <w:p>
             <w:r>
@@ -2232,7 +2494,7 @@
         </w:tc>
         <w:tc>
           <w:tcPr>
-            <w:tcW w:type="dxa" w:w="1080"/>
+            <w:tcW w:type="dxa" w:w="960"/>
           </w:tcPr>
           <w:p>
             <w:r>
@@ -2242,7 +2504,7 @@
         </w:tc>
         <w:tc>
           <w:tcPr>
-            <w:tcW w:type="dxa" w:w="1080"/>
+            <w:tcW w:type="dxa" w:w="960"/>
           </w:tcPr>
           <w:p>
             <w:r>
@@ -2252,7 +2514,7 @@
         </w:tc>
         <w:tc>
           <w:tcPr>
-            <w:tcW w:type="dxa" w:w="1080"/>
+            <w:tcW w:type="dxa" w:w="960"/>
           </w:tcPr>
           <w:p>
             <w:r>
@@ -2262,11 +2524,21 @@
         </w:tc>
         <w:tc>
           <w:tcPr>
-            <w:tcW w:type="dxa" w:w="1080"/>
+            <w:tcW w:type="dxa" w:w="960"/>
           </w:tcPr>
           <w:p>
             <w:r>
               <w:t>-0.0222</w:t>
+            </w:r>
+          </w:p>
+        </w:tc>
+        <w:tc>
+          <w:tcPr>
+            <w:tcW w:type="dxa" w:w="960"/>
+          </w:tcPr>
+          <w:p>
+            <w:r>
+              <w:t>-0.0195</w:t>
             </w:r>
           </w:p>
         </w:tc>
@@ -2274,7 +2546,7 @@
       <w:tr>
         <w:tc>
           <w:tcPr>
-            <w:tcW w:type="dxa" w:w="1080"/>
+            <w:tcW w:type="dxa" w:w="960"/>
           </w:tcPr>
           <w:p>
             <w:r>
@@ -2284,7 +2556,7 @@
         </w:tc>
         <w:tc>
           <w:tcPr>
-            <w:tcW w:type="dxa" w:w="1080"/>
+            <w:tcW w:type="dxa" w:w="960"/>
           </w:tcPr>
           <w:p>
             <w:r>
@@ -2294,7 +2566,7 @@
         </w:tc>
         <w:tc>
           <w:tcPr>
-            <w:tcW w:type="dxa" w:w="1080"/>
+            <w:tcW w:type="dxa" w:w="960"/>
           </w:tcPr>
           <w:p>
             <w:r>
@@ -2304,7 +2576,7 @@
         </w:tc>
         <w:tc>
           <w:tcPr>
-            <w:tcW w:type="dxa" w:w="1080"/>
+            <w:tcW w:type="dxa" w:w="960"/>
           </w:tcPr>
           <w:p>
             <w:r>
@@ -2314,7 +2586,7 @@
         </w:tc>
         <w:tc>
           <w:tcPr>
-            <w:tcW w:type="dxa" w:w="1080"/>
+            <w:tcW w:type="dxa" w:w="960"/>
           </w:tcPr>
           <w:p>
             <w:r>
@@ -2324,7 +2596,7 @@
         </w:tc>
         <w:tc>
           <w:tcPr>
-            <w:tcW w:type="dxa" w:w="1080"/>
+            <w:tcW w:type="dxa" w:w="960"/>
           </w:tcPr>
           <w:p>
             <w:r>
@@ -2334,7 +2606,7 @@
         </w:tc>
         <w:tc>
           <w:tcPr>
-            <w:tcW w:type="dxa" w:w="1080"/>
+            <w:tcW w:type="dxa" w:w="960"/>
           </w:tcPr>
           <w:p>
             <w:r>
@@ -2344,11 +2616,21 @@
         </w:tc>
         <w:tc>
           <w:tcPr>
-            <w:tcW w:type="dxa" w:w="1080"/>
+            <w:tcW w:type="dxa" w:w="960"/>
           </w:tcPr>
           <w:p>
             <w:r>
               <w:t>-0.0035</w:t>
+            </w:r>
+          </w:p>
+        </w:tc>
+        <w:tc>
+          <w:tcPr>
+            <w:tcW w:type="dxa" w:w="960"/>
+          </w:tcPr>
+          <w:p>
+            <w:r>
+              <w:t>0.0054</w:t>
             </w:r>
           </w:p>
         </w:tc>
@@ -2368,19 +2650,20 @@
         <w:tblLook w:firstColumn="1" w:firstRow="1" w:lastColumn="0" w:lastRow="0" w:noHBand="0" w:noVBand="1" w:val="04A0"/>
       </w:tblPr>
       <w:tblGrid>
-        <w:gridCol w:w="1080"/>
-        <w:gridCol w:w="1080"/>
-        <w:gridCol w:w="1080"/>
-        <w:gridCol w:w="1080"/>
-        <w:gridCol w:w="1080"/>
-        <w:gridCol w:w="1080"/>
-        <w:gridCol w:w="1080"/>
-        <w:gridCol w:w="1080"/>
+        <w:gridCol w:w="960"/>
+        <w:gridCol w:w="960"/>
+        <w:gridCol w:w="960"/>
+        <w:gridCol w:w="960"/>
+        <w:gridCol w:w="960"/>
+        <w:gridCol w:w="960"/>
+        <w:gridCol w:w="960"/>
+        <w:gridCol w:w="960"/>
+        <w:gridCol w:w="960"/>
       </w:tblGrid>
       <w:tr>
         <w:tc>
           <w:tcPr>
-            <w:tcW w:type="dxa" w:w="1080"/>
+            <w:tcW w:type="dxa" w:w="960"/>
           </w:tcPr>
           <w:p>
             <w:r>
@@ -2390,7 +2673,7 @@
         </w:tc>
         <w:tc>
           <w:tcPr>
-            <w:tcW w:type="dxa" w:w="1080"/>
+            <w:tcW w:type="dxa" w:w="960"/>
           </w:tcPr>
           <w:p>
             <w:r>
@@ -2400,7 +2683,7 @@
         </w:tc>
         <w:tc>
           <w:tcPr>
-            <w:tcW w:type="dxa" w:w="1080"/>
+            <w:tcW w:type="dxa" w:w="960"/>
           </w:tcPr>
           <w:p>
             <w:r>
@@ -2410,7 +2693,7 @@
         </w:tc>
         <w:tc>
           <w:tcPr>
-            <w:tcW w:type="dxa" w:w="1080"/>
+            <w:tcW w:type="dxa" w:w="960"/>
           </w:tcPr>
           <w:p>
             <w:r>
@@ -2420,7 +2703,7 @@
         </w:tc>
         <w:tc>
           <w:tcPr>
-            <w:tcW w:type="dxa" w:w="1080"/>
+            <w:tcW w:type="dxa" w:w="960"/>
           </w:tcPr>
           <w:p>
             <w:r>
@@ -2430,7 +2713,7 @@
         </w:tc>
         <w:tc>
           <w:tcPr>
-            <w:tcW w:type="dxa" w:w="1080"/>
+            <w:tcW w:type="dxa" w:w="960"/>
           </w:tcPr>
           <w:p>
             <w:r>
@@ -2440,7 +2723,7 @@
         </w:tc>
         <w:tc>
           <w:tcPr>
-            <w:tcW w:type="dxa" w:w="1080"/>
+            <w:tcW w:type="dxa" w:w="960"/>
           </w:tcPr>
           <w:p>
             <w:r>
@@ -2450,11 +2733,21 @@
         </w:tc>
         <w:tc>
           <w:tcPr>
-            <w:tcW w:type="dxa" w:w="1080"/>
+            <w:tcW w:type="dxa" w:w="960"/>
           </w:tcPr>
           <w:p>
             <w:r>
               <w:t>N2</w:t>
+            </w:r>
+          </w:p>
+        </w:tc>
+        <w:tc>
+          <w:tcPr>
+            <w:tcW w:type="dxa" w:w="960"/>
+          </w:tcPr>
+          <w:p>
+            <w:r>
+              <w:t>S2</w:t>
             </w:r>
           </w:p>
         </w:tc>
@@ -2462,7 +2755,7 @@
       <w:tr>
         <w:tc>
           <w:tcPr>
-            <w:tcW w:type="dxa" w:w="1080"/>
+            <w:tcW w:type="dxa" w:w="960"/>
           </w:tcPr>
           <w:p>
             <w:r>
@@ -2472,7 +2765,7 @@
         </w:tc>
         <w:tc>
           <w:tcPr>
-            <w:tcW w:type="dxa" w:w="1080"/>
+            <w:tcW w:type="dxa" w:w="960"/>
           </w:tcPr>
           <w:p>
             <w:r>
@@ -2482,7 +2775,7 @@
         </w:tc>
         <w:tc>
           <w:tcPr>
-            <w:tcW w:type="dxa" w:w="1080"/>
+            <w:tcW w:type="dxa" w:w="960"/>
           </w:tcPr>
           <w:p>
             <w:r>
@@ -2492,7 +2785,7 @@
         </w:tc>
         <w:tc>
           <w:tcPr>
-            <w:tcW w:type="dxa" w:w="1080"/>
+            <w:tcW w:type="dxa" w:w="960"/>
           </w:tcPr>
           <w:p>
             <w:r>
@@ -2502,7 +2795,7 @@
         </w:tc>
         <w:tc>
           <w:tcPr>
-            <w:tcW w:type="dxa" w:w="1080"/>
+            <w:tcW w:type="dxa" w:w="960"/>
           </w:tcPr>
           <w:p>
             <w:r>
@@ -2512,7 +2805,7 @@
         </w:tc>
         <w:tc>
           <w:tcPr>
-            <w:tcW w:type="dxa" w:w="1080"/>
+            <w:tcW w:type="dxa" w:w="960"/>
           </w:tcPr>
           <w:p>
             <w:r>
@@ -2522,7 +2815,7 @@
         </w:tc>
         <w:tc>
           <w:tcPr>
-            <w:tcW w:type="dxa" w:w="1080"/>
+            <w:tcW w:type="dxa" w:w="960"/>
           </w:tcPr>
           <w:p>
             <w:r>
@@ -2532,11 +2825,21 @@
         </w:tc>
         <w:tc>
           <w:tcPr>
-            <w:tcW w:type="dxa" w:w="1080"/>
+            <w:tcW w:type="dxa" w:w="960"/>
           </w:tcPr>
           <w:p>
             <w:r>
               <w:t>-14.89</w:t>
+            </w:r>
+          </w:p>
+        </w:tc>
+        <w:tc>
+          <w:tcPr>
+            <w:tcW w:type="dxa" w:w="960"/>
+          </w:tcPr>
+          <w:p>
+            <w:r>
+              <w:t>-15.01</w:t>
             </w:r>
           </w:p>
         </w:tc>
@@ -2544,7 +2847,7 @@
       <w:tr>
         <w:tc>
           <w:tcPr>
-            <w:tcW w:type="dxa" w:w="1080"/>
+            <w:tcW w:type="dxa" w:w="960"/>
           </w:tcPr>
           <w:p>
             <w:r>
@@ -2554,7 +2857,7 @@
         </w:tc>
         <w:tc>
           <w:tcPr>
-            <w:tcW w:type="dxa" w:w="1080"/>
+            <w:tcW w:type="dxa" w:w="960"/>
           </w:tcPr>
           <w:p>
             <w:r>
@@ -2564,7 +2867,7 @@
         </w:tc>
         <w:tc>
           <w:tcPr>
-            <w:tcW w:type="dxa" w:w="1080"/>
+            <w:tcW w:type="dxa" w:w="960"/>
           </w:tcPr>
           <w:p>
             <w:r>
@@ -2574,7 +2877,7 @@
         </w:tc>
         <w:tc>
           <w:tcPr>
-            <w:tcW w:type="dxa" w:w="1080"/>
+            <w:tcW w:type="dxa" w:w="960"/>
           </w:tcPr>
           <w:p>
             <w:r>
@@ -2584,7 +2887,7 @@
         </w:tc>
         <w:tc>
           <w:tcPr>
-            <w:tcW w:type="dxa" w:w="1080"/>
+            <w:tcW w:type="dxa" w:w="960"/>
           </w:tcPr>
           <w:p>
             <w:r>
@@ -2594,7 +2897,7 @@
         </w:tc>
         <w:tc>
           <w:tcPr>
-            <w:tcW w:type="dxa" w:w="1080"/>
+            <w:tcW w:type="dxa" w:w="960"/>
           </w:tcPr>
           <w:p>
             <w:r>
@@ -2604,7 +2907,7 @@
         </w:tc>
         <w:tc>
           <w:tcPr>
-            <w:tcW w:type="dxa" w:w="1080"/>
+            <w:tcW w:type="dxa" w:w="960"/>
           </w:tcPr>
           <w:p>
             <w:r>
@@ -2614,11 +2917,21 @@
         </w:tc>
         <w:tc>
           <w:tcPr>
-            <w:tcW w:type="dxa" w:w="1080"/>
+            <w:tcW w:type="dxa" w:w="960"/>
           </w:tcPr>
           <w:p>
             <w:r>
               <w:t>10.18</w:t>
+            </w:r>
+          </w:p>
+        </w:tc>
+        <w:tc>
+          <w:tcPr>
+            <w:tcW w:type="dxa" w:w="960"/>
+          </w:tcPr>
+          <w:p>
+            <w:r>
+              <w:t>9.74</w:t>
             </w:r>
           </w:p>
         </w:tc>
@@ -2626,7 +2939,7 @@
       <w:tr>
         <w:tc>
           <w:tcPr>
-            <w:tcW w:type="dxa" w:w="1080"/>
+            <w:tcW w:type="dxa" w:w="960"/>
           </w:tcPr>
           <w:p>
             <w:r>
@@ -2636,7 +2949,7 @@
         </w:tc>
         <w:tc>
           <w:tcPr>
-            <w:tcW w:type="dxa" w:w="1080"/>
+            <w:tcW w:type="dxa" w:w="960"/>
           </w:tcPr>
           <w:p>
             <w:r>
@@ -2646,7 +2959,7 @@
         </w:tc>
         <w:tc>
           <w:tcPr>
-            <w:tcW w:type="dxa" w:w="1080"/>
+            <w:tcW w:type="dxa" w:w="960"/>
           </w:tcPr>
           <w:p>
             <w:r>
@@ -2656,7 +2969,7 @@
         </w:tc>
         <w:tc>
           <w:tcPr>
-            <w:tcW w:type="dxa" w:w="1080"/>
+            <w:tcW w:type="dxa" w:w="960"/>
           </w:tcPr>
           <w:p>
             <w:r>
@@ -2666,7 +2979,7 @@
         </w:tc>
         <w:tc>
           <w:tcPr>
-            <w:tcW w:type="dxa" w:w="1080"/>
+            <w:tcW w:type="dxa" w:w="960"/>
           </w:tcPr>
           <w:p>
             <w:r>
@@ -2676,7 +2989,7 @@
         </w:tc>
         <w:tc>
           <w:tcPr>
-            <w:tcW w:type="dxa" w:w="1080"/>
+            <w:tcW w:type="dxa" w:w="960"/>
           </w:tcPr>
           <w:p>
             <w:r>
@@ -2686,7 +2999,7 @@
         </w:tc>
         <w:tc>
           <w:tcPr>
-            <w:tcW w:type="dxa" w:w="1080"/>
+            <w:tcW w:type="dxa" w:w="960"/>
           </w:tcPr>
           <w:p>
             <w:r>
@@ -2696,11 +3009,21 @@
         </w:tc>
         <w:tc>
           <w:tcPr>
-            <w:tcW w:type="dxa" w:w="1080"/>
+            <w:tcW w:type="dxa" w:w="960"/>
           </w:tcPr>
           <w:p>
             <w:r>
               <w:t>11.93</w:t>
+            </w:r>
+          </w:p>
+        </w:tc>
+        <w:tc>
+          <w:tcPr>
+            <w:tcW w:type="dxa" w:w="960"/>
+          </w:tcPr>
+          <w:p>
+            <w:r>
+              <w:t>11.36</w:t>
             </w:r>
           </w:p>
         </w:tc>
@@ -2708,7 +3031,7 @@
       <w:tr>
         <w:tc>
           <w:tcPr>
-            <w:tcW w:type="dxa" w:w="1080"/>
+            <w:tcW w:type="dxa" w:w="960"/>
           </w:tcPr>
           <w:p>
             <w:r>
@@ -2718,7 +3041,7 @@
         </w:tc>
         <w:tc>
           <w:tcPr>
-            <w:tcW w:type="dxa" w:w="1080"/>
+            <w:tcW w:type="dxa" w:w="960"/>
           </w:tcPr>
           <w:p>
             <w:r>
@@ -2728,7 +3051,7 @@
         </w:tc>
         <w:tc>
           <w:tcPr>
-            <w:tcW w:type="dxa" w:w="1080"/>
+            <w:tcW w:type="dxa" w:w="960"/>
           </w:tcPr>
           <w:p>
             <w:r>
@@ -2738,7 +3061,7 @@
         </w:tc>
         <w:tc>
           <w:tcPr>
-            <w:tcW w:type="dxa" w:w="1080"/>
+            <w:tcW w:type="dxa" w:w="960"/>
           </w:tcPr>
           <w:p>
             <w:r>
@@ -2748,7 +3071,7 @@
         </w:tc>
         <w:tc>
           <w:tcPr>
-            <w:tcW w:type="dxa" w:w="1080"/>
+            <w:tcW w:type="dxa" w:w="960"/>
           </w:tcPr>
           <w:p>
             <w:r>
@@ -2758,7 +3081,7 @@
         </w:tc>
         <w:tc>
           <w:tcPr>
-            <w:tcW w:type="dxa" w:w="1080"/>
+            <w:tcW w:type="dxa" w:w="960"/>
           </w:tcPr>
           <w:p>
             <w:r>
@@ -2768,7 +3091,7 @@
         </w:tc>
         <w:tc>
           <w:tcPr>
-            <w:tcW w:type="dxa" w:w="1080"/>
+            <w:tcW w:type="dxa" w:w="960"/>
           </w:tcPr>
           <w:p>
             <w:r>
@@ -2778,11 +3101,21 @@
         </w:tc>
         <w:tc>
           <w:tcPr>
-            <w:tcW w:type="dxa" w:w="1080"/>
+            <w:tcW w:type="dxa" w:w="960"/>
           </w:tcPr>
           <w:p>
             <w:r>
               <w:t>10.53</w:t>
+            </w:r>
+          </w:p>
+        </w:tc>
+        <w:tc>
+          <w:tcPr>
+            <w:tcW w:type="dxa" w:w="960"/>
+          </w:tcPr>
+          <w:p>
+            <w:r>
+              <w:t>10.44</w:t>
             </w:r>
           </w:p>
         </w:tc>
@@ -2790,7 +3123,7 @@
       <w:tr>
         <w:tc>
           <w:tcPr>
-            <w:tcW w:type="dxa" w:w="1080"/>
+            <w:tcW w:type="dxa" w:w="960"/>
           </w:tcPr>
           <w:p>
             <w:r>
@@ -2800,7 +3133,7 @@
         </w:tc>
         <w:tc>
           <w:tcPr>
-            <w:tcW w:type="dxa" w:w="1080"/>
+            <w:tcW w:type="dxa" w:w="960"/>
           </w:tcPr>
           <w:p>
             <w:r>
@@ -2810,7 +3143,7 @@
         </w:tc>
         <w:tc>
           <w:tcPr>
-            <w:tcW w:type="dxa" w:w="1080"/>
+            <w:tcW w:type="dxa" w:w="960"/>
           </w:tcPr>
           <w:p>
             <w:r>
@@ -2820,7 +3153,7 @@
         </w:tc>
         <w:tc>
           <w:tcPr>
-            <w:tcW w:type="dxa" w:w="1080"/>
+            <w:tcW w:type="dxa" w:w="960"/>
           </w:tcPr>
           <w:p>
             <w:r>
@@ -2830,7 +3163,7 @@
         </w:tc>
         <w:tc>
           <w:tcPr>
-            <w:tcW w:type="dxa" w:w="1080"/>
+            <w:tcW w:type="dxa" w:w="960"/>
           </w:tcPr>
           <w:p>
             <w:r>
@@ -2840,7 +3173,7 @@
         </w:tc>
         <w:tc>
           <w:tcPr>
-            <w:tcW w:type="dxa" w:w="1080"/>
+            <w:tcW w:type="dxa" w:w="960"/>
           </w:tcPr>
           <w:p>
             <w:r>
@@ -2850,7 +3183,7 @@
         </w:tc>
         <w:tc>
           <w:tcPr>
-            <w:tcW w:type="dxa" w:w="1080"/>
+            <w:tcW w:type="dxa" w:w="960"/>
           </w:tcPr>
           <w:p>
             <w:r>
@@ -2860,11 +3193,21 @@
         </w:tc>
         <w:tc>
           <w:tcPr>
-            <w:tcW w:type="dxa" w:w="1080"/>
+            <w:tcW w:type="dxa" w:w="960"/>
           </w:tcPr>
           <w:p>
             <w:r>
               <w:t>10.64</w:t>
+            </w:r>
+          </w:p>
+        </w:tc>
+        <w:tc>
+          <w:tcPr>
+            <w:tcW w:type="dxa" w:w="960"/>
+          </w:tcPr>
+          <w:p>
+            <w:r>
+              <w:t>10.52</w:t>
             </w:r>
           </w:p>
         </w:tc>
@@ -2872,7 +3215,7 @@
       <w:tr>
         <w:tc>
           <w:tcPr>
-            <w:tcW w:type="dxa" w:w="1080"/>
+            <w:tcW w:type="dxa" w:w="960"/>
           </w:tcPr>
           <w:p>
             <w:r>
@@ -2882,7 +3225,7 @@
         </w:tc>
         <w:tc>
           <w:tcPr>
-            <w:tcW w:type="dxa" w:w="1080"/>
+            <w:tcW w:type="dxa" w:w="960"/>
           </w:tcPr>
           <w:p>
             <w:r>
@@ -2892,7 +3235,7 @@
         </w:tc>
         <w:tc>
           <w:tcPr>
-            <w:tcW w:type="dxa" w:w="1080"/>
+            <w:tcW w:type="dxa" w:w="960"/>
           </w:tcPr>
           <w:p>
             <w:r>
@@ -2902,7 +3245,7 @@
         </w:tc>
         <w:tc>
           <w:tcPr>
-            <w:tcW w:type="dxa" w:w="1080"/>
+            <w:tcW w:type="dxa" w:w="960"/>
           </w:tcPr>
           <w:p>
             <w:r>
@@ -2912,7 +3255,7 @@
         </w:tc>
         <w:tc>
           <w:tcPr>
-            <w:tcW w:type="dxa" w:w="1080"/>
+            <w:tcW w:type="dxa" w:w="960"/>
           </w:tcPr>
           <w:p>
             <w:r>
@@ -2922,7 +3265,7 @@
         </w:tc>
         <w:tc>
           <w:tcPr>
-            <w:tcW w:type="dxa" w:w="1080"/>
+            <w:tcW w:type="dxa" w:w="960"/>
           </w:tcPr>
           <w:p>
             <w:r>
@@ -2932,7 +3275,7 @@
         </w:tc>
         <w:tc>
           <w:tcPr>
-            <w:tcW w:type="dxa" w:w="1080"/>
+            <w:tcW w:type="dxa" w:w="960"/>
           </w:tcPr>
           <w:p>
             <w:r>
@@ -2942,11 +3285,21 @@
         </w:tc>
         <w:tc>
           <w:tcPr>
-            <w:tcW w:type="dxa" w:w="1080"/>
+            <w:tcW w:type="dxa" w:w="960"/>
           </w:tcPr>
           <w:p>
             <w:r>
               <w:t>3.83</w:t>
+            </w:r>
+          </w:p>
+        </w:tc>
+        <w:tc>
+          <w:tcPr>
+            <w:tcW w:type="dxa" w:w="960"/>
+          </w:tcPr>
+          <w:p>
+            <w:r>
+              <w:t>4.72</w:t>
             </w:r>
           </w:p>
         </w:tc>
@@ -2954,7 +3307,7 @@
       <w:tr>
         <w:tc>
           <w:tcPr>
-            <w:tcW w:type="dxa" w:w="1080"/>
+            <w:tcW w:type="dxa" w:w="960"/>
           </w:tcPr>
           <w:p>
             <w:r>
@@ -2964,7 +3317,7 @@
         </w:tc>
         <w:tc>
           <w:tcPr>
-            <w:tcW w:type="dxa" w:w="1080"/>
+            <w:tcW w:type="dxa" w:w="960"/>
           </w:tcPr>
           <w:p>
             <w:r>
@@ -2974,7 +3327,7 @@
         </w:tc>
         <w:tc>
           <w:tcPr>
-            <w:tcW w:type="dxa" w:w="1080"/>
+            <w:tcW w:type="dxa" w:w="960"/>
           </w:tcPr>
           <w:p>
             <w:r>
@@ -2984,7 +3337,7 @@
         </w:tc>
         <w:tc>
           <w:tcPr>
-            <w:tcW w:type="dxa" w:w="1080"/>
+            <w:tcW w:type="dxa" w:w="960"/>
           </w:tcPr>
           <w:p>
             <w:r>
@@ -2994,7 +3347,7 @@
         </w:tc>
         <w:tc>
           <w:tcPr>
-            <w:tcW w:type="dxa" w:w="1080"/>
+            <w:tcW w:type="dxa" w:w="960"/>
           </w:tcPr>
           <w:p>
             <w:r>
@@ -3004,7 +3357,7 @@
         </w:tc>
         <w:tc>
           <w:tcPr>
-            <w:tcW w:type="dxa" w:w="1080"/>
+            <w:tcW w:type="dxa" w:w="960"/>
           </w:tcPr>
           <w:p>
             <w:r>
@@ -3014,7 +3367,7 @@
         </w:tc>
         <w:tc>
           <w:tcPr>
-            <w:tcW w:type="dxa" w:w="1080"/>
+            <w:tcW w:type="dxa" w:w="960"/>
           </w:tcPr>
           <w:p>
             <w:r>
@@ -3024,11 +3377,21 @@
         </w:tc>
         <w:tc>
           <w:tcPr>
-            <w:tcW w:type="dxa" w:w="1080"/>
+            <w:tcW w:type="dxa" w:w="960"/>
           </w:tcPr>
           <w:p>
             <w:r>
               <w:t>17.17</w:t>
+            </w:r>
+          </w:p>
+        </w:tc>
+        <w:tc>
+          <w:tcPr>
+            <w:tcW w:type="dxa" w:w="960"/>
+          </w:tcPr>
+          <w:p>
+            <w:r>
+              <w:t>20.79</w:t>
             </w:r>
           </w:p>
         </w:tc>
@@ -3036,7 +3399,7 @@
       <w:tr>
         <w:tc>
           <w:tcPr>
-            <w:tcW w:type="dxa" w:w="1080"/>
+            <w:tcW w:type="dxa" w:w="960"/>
           </w:tcPr>
           <w:p>
             <w:r>
@@ -3046,7 +3409,7 @@
         </w:tc>
         <w:tc>
           <w:tcPr>
-            <w:tcW w:type="dxa" w:w="1080"/>
+            <w:tcW w:type="dxa" w:w="960"/>
           </w:tcPr>
           <w:p>
             <w:r>
@@ -3056,7 +3419,7 @@
         </w:tc>
         <w:tc>
           <w:tcPr>
-            <w:tcW w:type="dxa" w:w="1080"/>
+            <w:tcW w:type="dxa" w:w="960"/>
           </w:tcPr>
           <w:p>
             <w:r>
@@ -3066,7 +3429,7 @@
         </w:tc>
         <w:tc>
           <w:tcPr>
-            <w:tcW w:type="dxa" w:w="1080"/>
+            <w:tcW w:type="dxa" w:w="960"/>
           </w:tcPr>
           <w:p>
             <w:r>
@@ -3076,7 +3439,7 @@
         </w:tc>
         <w:tc>
           <w:tcPr>
-            <w:tcW w:type="dxa" w:w="1080"/>
+            <w:tcW w:type="dxa" w:w="960"/>
           </w:tcPr>
           <w:p>
             <w:r>
@@ -3086,7 +3449,7 @@
         </w:tc>
         <w:tc>
           <w:tcPr>
-            <w:tcW w:type="dxa" w:w="1080"/>
+            <w:tcW w:type="dxa" w:w="960"/>
           </w:tcPr>
           <w:p>
             <w:r>
@@ -3096,7 +3459,7 @@
         </w:tc>
         <w:tc>
           <w:tcPr>
-            <w:tcW w:type="dxa" w:w="1080"/>
+            <w:tcW w:type="dxa" w:w="960"/>
           </w:tcPr>
           <w:p>
             <w:r>
@@ -3106,11 +3469,21 @@
         </w:tc>
         <w:tc>
           <w:tcPr>
-            <w:tcW w:type="dxa" w:w="1080"/>
+            <w:tcW w:type="dxa" w:w="960"/>
           </w:tcPr>
           <w:p>
             <w:r>
               <w:t>10.5</w:t>
+            </w:r>
+          </w:p>
+        </w:tc>
+        <w:tc>
+          <w:tcPr>
+            <w:tcW w:type="dxa" w:w="960"/>
+          </w:tcPr>
+          <w:p>
+            <w:r>
+              <w:t>10.23</w:t>
             </w:r>
           </w:p>
         </w:tc>
@@ -3118,7 +3491,7 @@
       <w:tr>
         <w:tc>
           <w:tcPr>
-            <w:tcW w:type="dxa" w:w="1080"/>
+            <w:tcW w:type="dxa" w:w="960"/>
           </w:tcPr>
           <w:p>
             <w:r>
@@ -3128,7 +3501,7 @@
         </w:tc>
         <w:tc>
           <w:tcPr>
-            <w:tcW w:type="dxa" w:w="1080"/>
+            <w:tcW w:type="dxa" w:w="960"/>
           </w:tcPr>
           <w:p>
             <w:r>
@@ -3138,7 +3511,7 @@
         </w:tc>
         <w:tc>
           <w:tcPr>
-            <w:tcW w:type="dxa" w:w="1080"/>
+            <w:tcW w:type="dxa" w:w="960"/>
           </w:tcPr>
           <w:p>
             <w:r>
@@ -3148,7 +3521,7 @@
         </w:tc>
         <w:tc>
           <w:tcPr>
-            <w:tcW w:type="dxa" w:w="1080"/>
+            <w:tcW w:type="dxa" w:w="960"/>
           </w:tcPr>
           <w:p>
             <w:r>
@@ -3158,7 +3531,7 @@
         </w:tc>
         <w:tc>
           <w:tcPr>
-            <w:tcW w:type="dxa" w:w="1080"/>
+            <w:tcW w:type="dxa" w:w="960"/>
           </w:tcPr>
           <w:p>
             <w:r>
@@ -3168,7 +3541,7 @@
         </w:tc>
         <w:tc>
           <w:tcPr>
-            <w:tcW w:type="dxa" w:w="1080"/>
+            <w:tcW w:type="dxa" w:w="960"/>
           </w:tcPr>
           <w:p>
             <w:r>
@@ -3178,7 +3551,7 @@
         </w:tc>
         <w:tc>
           <w:tcPr>
-            <w:tcW w:type="dxa" w:w="1080"/>
+            <w:tcW w:type="dxa" w:w="960"/>
           </w:tcPr>
           <w:p>
             <w:r>
@@ -3188,11 +3561,21 @@
         </w:tc>
         <w:tc>
           <w:tcPr>
-            <w:tcW w:type="dxa" w:w="1080"/>
+            <w:tcW w:type="dxa" w:w="960"/>
           </w:tcPr>
           <w:p>
             <w:r>
               <w:t>17.44</w:t>
+            </w:r>
+          </w:p>
+        </w:tc>
+        <w:tc>
+          <w:tcPr>
+            <w:tcW w:type="dxa" w:w="960"/>
+          </w:tcPr>
+          <w:p>
+            <w:r>
+              <w:t>18.64</w:t>
             </w:r>
           </w:p>
         </w:tc>
@@ -3200,7 +3583,7 @@
       <w:tr>
         <w:tc>
           <w:tcPr>
-            <w:tcW w:type="dxa" w:w="1080"/>
+            <w:tcW w:type="dxa" w:w="960"/>
           </w:tcPr>
           <w:p>
             <w:r>
@@ -3210,7 +3593,7 @@
         </w:tc>
         <w:tc>
           <w:tcPr>
-            <w:tcW w:type="dxa" w:w="1080"/>
+            <w:tcW w:type="dxa" w:w="960"/>
           </w:tcPr>
           <w:p>
             <w:r>
@@ -3220,7 +3603,7 @@
         </w:tc>
         <w:tc>
           <w:tcPr>
-            <w:tcW w:type="dxa" w:w="1080"/>
+            <w:tcW w:type="dxa" w:w="960"/>
           </w:tcPr>
           <w:p>
             <w:r>
@@ -3230,7 +3613,7 @@
         </w:tc>
         <w:tc>
           <w:tcPr>
-            <w:tcW w:type="dxa" w:w="1080"/>
+            <w:tcW w:type="dxa" w:w="960"/>
           </w:tcPr>
           <w:p>
             <w:r>
@@ -3240,7 +3623,7 @@
         </w:tc>
         <w:tc>
           <w:tcPr>
-            <w:tcW w:type="dxa" w:w="1080"/>
+            <w:tcW w:type="dxa" w:w="960"/>
           </w:tcPr>
           <w:p>
             <w:r>
@@ -3250,7 +3633,7 @@
         </w:tc>
         <w:tc>
           <w:tcPr>
-            <w:tcW w:type="dxa" w:w="1080"/>
+            <w:tcW w:type="dxa" w:w="960"/>
           </w:tcPr>
           <w:p>
             <w:r>
@@ -3260,7 +3643,7 @@
         </w:tc>
         <w:tc>
           <w:tcPr>
-            <w:tcW w:type="dxa" w:w="1080"/>
+            <w:tcW w:type="dxa" w:w="960"/>
           </w:tcPr>
           <w:p>
             <w:r>
@@ -3270,11 +3653,21 @@
         </w:tc>
         <w:tc>
           <w:tcPr>
-            <w:tcW w:type="dxa" w:w="1080"/>
+            <w:tcW w:type="dxa" w:w="960"/>
           </w:tcPr>
           <w:p>
             <w:r>
               <w:t>10.36</w:t>
+            </w:r>
+          </w:p>
+        </w:tc>
+        <w:tc>
+          <w:tcPr>
+            <w:tcW w:type="dxa" w:w="960"/>
+          </w:tcPr>
+          <w:p>
+            <w:r>
+              <w:t>10.53</w:t>
             </w:r>
           </w:p>
         </w:tc>
@@ -3282,7 +3675,7 @@
       <w:tr>
         <w:tc>
           <w:tcPr>
-            <w:tcW w:type="dxa" w:w="1080"/>
+            <w:tcW w:type="dxa" w:w="960"/>
           </w:tcPr>
           <w:p>
             <w:r>
@@ -3292,7 +3685,7 @@
         </w:tc>
         <w:tc>
           <w:tcPr>
-            <w:tcW w:type="dxa" w:w="1080"/>
+            <w:tcW w:type="dxa" w:w="960"/>
           </w:tcPr>
           <w:p>
             <w:r>
@@ -3302,7 +3695,7 @@
         </w:tc>
         <w:tc>
           <w:tcPr>
-            <w:tcW w:type="dxa" w:w="1080"/>
+            <w:tcW w:type="dxa" w:w="960"/>
           </w:tcPr>
           <w:p>
             <w:r>
@@ -3312,7 +3705,7 @@
         </w:tc>
         <w:tc>
           <w:tcPr>
-            <w:tcW w:type="dxa" w:w="1080"/>
+            <w:tcW w:type="dxa" w:w="960"/>
           </w:tcPr>
           <w:p>
             <w:r>
@@ -3322,7 +3715,7 @@
         </w:tc>
         <w:tc>
           <w:tcPr>
-            <w:tcW w:type="dxa" w:w="1080"/>
+            <w:tcW w:type="dxa" w:w="960"/>
           </w:tcPr>
           <w:p>
             <w:r>
@@ -3332,7 +3725,7 @@
         </w:tc>
         <w:tc>
           <w:tcPr>
-            <w:tcW w:type="dxa" w:w="1080"/>
+            <w:tcW w:type="dxa" w:w="960"/>
           </w:tcPr>
           <w:p>
             <w:r>
@@ -3342,7 +3735,7 @@
         </w:tc>
         <w:tc>
           <w:tcPr>
-            <w:tcW w:type="dxa" w:w="1080"/>
+            <w:tcW w:type="dxa" w:w="960"/>
           </w:tcPr>
           <w:p>
             <w:r>
@@ -3352,11 +3745,21 @@
         </w:tc>
         <w:tc>
           <w:tcPr>
-            <w:tcW w:type="dxa" w:w="1080"/>
+            <w:tcW w:type="dxa" w:w="960"/>
           </w:tcPr>
           <w:p>
             <w:r>
               <w:t>-9.83</w:t>
+            </w:r>
+          </w:p>
+        </w:tc>
+        <w:tc>
+          <w:tcPr>
+            <w:tcW w:type="dxa" w:w="960"/>
+          </w:tcPr>
+          <w:p>
+            <w:r>
+              <w:t>-10.1</w:t>
             </w:r>
           </w:p>
         </w:tc>
@@ -3364,7 +3767,7 @@
       <w:tr>
         <w:tc>
           <w:tcPr>
-            <w:tcW w:type="dxa" w:w="1080"/>
+            <w:tcW w:type="dxa" w:w="960"/>
           </w:tcPr>
           <w:p>
             <w:r>
@@ -3374,7 +3777,7 @@
         </w:tc>
         <w:tc>
           <w:tcPr>
-            <w:tcW w:type="dxa" w:w="1080"/>
+            <w:tcW w:type="dxa" w:w="960"/>
           </w:tcPr>
           <w:p>
             <w:r>
@@ -3384,7 +3787,7 @@
         </w:tc>
         <w:tc>
           <w:tcPr>
-            <w:tcW w:type="dxa" w:w="1080"/>
+            <w:tcW w:type="dxa" w:w="960"/>
           </w:tcPr>
           <w:p>
             <w:r>
@@ -3394,7 +3797,7 @@
         </w:tc>
         <w:tc>
           <w:tcPr>
-            <w:tcW w:type="dxa" w:w="1080"/>
+            <w:tcW w:type="dxa" w:w="960"/>
           </w:tcPr>
           <w:p>
             <w:r>
@@ -3404,7 +3807,7 @@
         </w:tc>
         <w:tc>
           <w:tcPr>
-            <w:tcW w:type="dxa" w:w="1080"/>
+            <w:tcW w:type="dxa" w:w="960"/>
           </w:tcPr>
           <w:p>
             <w:r>
@@ -3414,7 +3817,7 @@
         </w:tc>
         <w:tc>
           <w:tcPr>
-            <w:tcW w:type="dxa" w:w="1080"/>
+            <w:tcW w:type="dxa" w:w="960"/>
           </w:tcPr>
           <w:p>
             <w:r>
@@ -3424,7 +3827,7 @@
         </w:tc>
         <w:tc>
           <w:tcPr>
-            <w:tcW w:type="dxa" w:w="1080"/>
+            <w:tcW w:type="dxa" w:w="960"/>
           </w:tcPr>
           <w:p>
             <w:r>
@@ -3434,11 +3837,21 @@
         </w:tc>
         <w:tc>
           <w:tcPr>
-            <w:tcW w:type="dxa" w:w="1080"/>
+            <w:tcW w:type="dxa" w:w="960"/>
           </w:tcPr>
           <w:p>
             <w:r>
               <w:t>-6.94</w:t>
+            </w:r>
+          </w:p>
+        </w:tc>
+        <w:tc>
+          <w:tcPr>
+            <w:tcW w:type="dxa" w:w="960"/>
+          </w:tcPr>
+          <w:p>
+            <w:r>
+              <w:t>-9.62</w:t>
             </w:r>
           </w:p>
         </w:tc>
@@ -3446,7 +3859,7 @@
       <w:tr>
         <w:tc>
           <w:tcPr>
-            <w:tcW w:type="dxa" w:w="1080"/>
+            <w:tcW w:type="dxa" w:w="960"/>
           </w:tcPr>
           <w:p>
             <w:r>
@@ -3456,7 +3869,7 @@
         </w:tc>
         <w:tc>
           <w:tcPr>
-            <w:tcW w:type="dxa" w:w="1080"/>
+            <w:tcW w:type="dxa" w:w="960"/>
           </w:tcPr>
           <w:p>
             <w:r>
@@ -3466,7 +3879,7 @@
         </w:tc>
         <w:tc>
           <w:tcPr>
-            <w:tcW w:type="dxa" w:w="1080"/>
+            <w:tcW w:type="dxa" w:w="960"/>
           </w:tcPr>
           <w:p>
             <w:r>
@@ -3476,7 +3889,7 @@
         </w:tc>
         <w:tc>
           <w:tcPr>
-            <w:tcW w:type="dxa" w:w="1080"/>
+            <w:tcW w:type="dxa" w:w="960"/>
           </w:tcPr>
           <w:p>
             <w:r>
@@ -3486,7 +3899,7 @@
         </w:tc>
         <w:tc>
           <w:tcPr>
-            <w:tcW w:type="dxa" w:w="1080"/>
+            <w:tcW w:type="dxa" w:w="960"/>
           </w:tcPr>
           <w:p>
             <w:r>
@@ -3496,7 +3909,7 @@
         </w:tc>
         <w:tc>
           <w:tcPr>
-            <w:tcW w:type="dxa" w:w="1080"/>
+            <w:tcW w:type="dxa" w:w="960"/>
           </w:tcPr>
           <w:p>
             <w:r>
@@ -3506,7 +3919,7 @@
         </w:tc>
         <w:tc>
           <w:tcPr>
-            <w:tcW w:type="dxa" w:w="1080"/>
+            <w:tcW w:type="dxa" w:w="960"/>
           </w:tcPr>
           <w:p>
             <w:r>
@@ -3516,11 +3929,21 @@
         </w:tc>
         <w:tc>
           <w:tcPr>
-            <w:tcW w:type="dxa" w:w="1080"/>
+            <w:tcW w:type="dxa" w:w="960"/>
           </w:tcPr>
           <w:p>
             <w:r>
               <w:t>-13.71</w:t>
+            </w:r>
+          </w:p>
+        </w:tc>
+        <w:tc>
+          <w:tcPr>
+            <w:tcW w:type="dxa" w:w="960"/>
+          </w:tcPr>
+          <w:p>
+            <w:r>
+              <w:t>-13.05</w:t>
             </w:r>
           </w:p>
         </w:tc>

</xml_diff>